<commit_message>
Creating VertexBuffers and Index Buffers With a Function Call with however many entities.
</commit_message>
<xml_diff>
--- a/GDD/GameGDD.docx
+++ b/GDD/GameGDD.docx
@@ -10,9 +10,65 @@
           <w:docPartUnique/>
         </w:docPartObj>
       </w:sdtPr>
-      <w:sdtEndPr/>
       <w:sdtContent>
+        <w:bookmarkStart w:id="0" w:name="_GoBack" w:displacedByCustomXml="prev"/>
         <w:p>
+          <w:r>
+            <w:rPr>
+              <w:noProof/>
+              <w:lang w:eastAsia="en-US"/>
+            </w:rPr>
+            <w:drawing>
+              <wp:anchor distT="0" distB="0" distL="114300" distR="114300" simplePos="0" relativeHeight="251663360" behindDoc="0" locked="0" layoutInCell="1" allowOverlap="1" wp14:anchorId="1CB6AFDA" wp14:editId="0E4D91FB">
+                <wp:simplePos x="0" y="0"/>
+                <wp:positionH relativeFrom="margin">
+                  <wp:posOffset>-266700</wp:posOffset>
+                </wp:positionH>
+                <wp:positionV relativeFrom="margin">
+                  <wp:posOffset>1485900</wp:posOffset>
+                </wp:positionV>
+                <wp:extent cx="6514465" cy="3686175"/>
+                <wp:effectExtent l="0" t="0" r="635" b="9525"/>
+                <wp:wrapSquare wrapText="bothSides"/>
+                <wp:docPr id="1" name="Picture 1"/>
+                <wp:cNvGraphicFramePr>
+                  <a:graphicFrameLocks xmlns:a="http://schemas.openxmlformats.org/drawingml/2006/main" noChangeAspect="1"/>
+                </wp:cNvGraphicFramePr>
+                <a:graphic xmlns:a="http://schemas.openxmlformats.org/drawingml/2006/main">
+                  <a:graphicData uri="http://schemas.openxmlformats.org/drawingml/2006/picture">
+                    <pic:pic xmlns:pic="http://schemas.openxmlformats.org/drawingml/2006/picture">
+                      <pic:nvPicPr>
+                        <pic:cNvPr id="1" name="gddTitle.png"/>
+                        <pic:cNvPicPr/>
+                      </pic:nvPicPr>
+                      <pic:blipFill>
+                        <a:blip r:embed="rId10">
+                          <a:extLst>
+                            <a:ext uri="{28A0092B-C50C-407E-A947-70E740481C1C}">
+                              <a14:useLocalDpi xmlns:a14="http://schemas.microsoft.com/office/drawing/2010/main" val="0"/>
+                            </a:ext>
+                          </a:extLst>
+                        </a:blip>
+                        <a:stretch>
+                          <a:fillRect/>
+                        </a:stretch>
+                      </pic:blipFill>
+                      <pic:spPr>
+                        <a:xfrm>
+                          <a:off x="0" y="0"/>
+                          <a:ext cx="6514465" cy="3686175"/>
+                        </a:xfrm>
+                        <a:prstGeom prst="rect">
+                          <a:avLst/>
+                        </a:prstGeom>
+                      </pic:spPr>
+                    </pic:pic>
+                  </a:graphicData>
+                </a:graphic>
+              </wp:anchor>
+            </w:drawing>
+          </w:r>
+          <w:bookmarkEnd w:id="0"/>
           <w:r>
             <w:rPr>
               <w:noProof/>
@@ -76,34 +132,33 @@
                                   <w:t>Version 1.0</w:t>
                                 </w:r>
                               </w:p>
-                              <w:sdt>
-                                <w:sdtPr>
-                                  <w:alias w:val="Date"/>
-                                  <w:tag w:val=""/>
-                                  <w:id w:val="1879501926"/>
-                                  <w:placeholder>
-                                    <w:docPart w:val="C4A6C2713CE14D7D8AC69F10D9C3AC79"/>
-                                  </w:placeholder>
-                                  <w:dataBinding w:prefixMappings="xmlns:ns0='http://schemas.microsoft.com/office/2006/coverPageProps' " w:xpath="/ns0:CoverPageProperties[1]/ns0:PublishDate[1]" w:storeItemID="{55AF091B-3C7A-41E3-B477-F2FDAA23CFDA}"/>
-                                  <w:date w:fullDate="2015-08-20T00:00:00Z">
-                                    <w:dateFormat w:val="MMMM d, yyyy"/>
-                                    <w:lid w:val="en-US"/>
-                                    <w:storeMappedDataAs w:val="dateTime"/>
-                                    <w:calendar w:val="gregorian"/>
-                                  </w:date>
-                                </w:sdtPr>
-                                <w:sdtEndPr/>
-                                <w:sdtContent>
-                                  <w:p>
-                                    <w:pPr>
-                                      <w:pStyle w:val="Subtitle"/>
-                                    </w:pPr>
+                              <w:p>
+                                <w:pPr>
+                                  <w:pStyle w:val="Subtitle"/>
+                                </w:pPr>
+                                <w:sdt>
+                                  <w:sdtPr>
+                                    <w:alias w:val="Date"/>
+                                    <w:tag w:val=""/>
+                                    <w:id w:val="1879501926"/>
+                                    <w:placeholder>
+                                      <w:docPart w:val="C4A6C2713CE14D7D8AC69F10D9C3AC79"/>
+                                    </w:placeholder>
+                                    <w:dataBinding w:prefixMappings="xmlns:ns0='http://schemas.microsoft.com/office/2006/coverPageProps' " w:xpath="/ns0:CoverPageProperties[1]/ns0:PublishDate[1]" w:storeItemID="{55AF091B-3C7A-41E3-B477-F2FDAA23CFDA}"/>
+                                    <w:date w:fullDate="2015-08-20T00:00:00Z">
+                                      <w:dateFormat w:val="MMMM d, yyyy"/>
+                                      <w:lid w:val="en-US"/>
+                                      <w:storeMappedDataAs w:val="dateTime"/>
+                                      <w:calendar w:val="gregorian"/>
+                                    </w:date>
+                                  </w:sdtPr>
+                                  <w:sdtContent>
                                     <w:r>
                                       <w:t>August 20, 2015</w:t>
                                     </w:r>
-                                  </w:p>
-                                </w:sdtContent>
-                              </w:sdt>
+                                  </w:sdtContent>
+                                </w:sdt>
+                              </w:p>
                             </w:txbxContent>
                           </wps:txbx>
                           <wps:bodyPr rot="0" spcFirstLastPara="0" vertOverflow="overflow" horzOverflow="overflow" vert="horz" wrap="square" lIns="0" tIns="0" rIns="0" bIns="0" numCol="1" spcCol="0" rtlCol="0" fromWordArt="0" anchor="b" anchorCtr="0" forceAA="0" compatLnSpc="1">
@@ -141,34 +196,33 @@
                             <w:t>Version 1.0</w:t>
                           </w:r>
                         </w:p>
-                        <w:sdt>
-                          <w:sdtPr>
-                            <w:alias w:val="Date"/>
-                            <w:tag w:val=""/>
-                            <w:id w:val="1879501926"/>
-                            <w:placeholder>
-                              <w:docPart w:val="C4A6C2713CE14D7D8AC69F10D9C3AC79"/>
-                            </w:placeholder>
-                            <w:dataBinding w:prefixMappings="xmlns:ns0='http://schemas.microsoft.com/office/2006/coverPageProps' " w:xpath="/ns0:CoverPageProperties[1]/ns0:PublishDate[1]" w:storeItemID="{55AF091B-3C7A-41E3-B477-F2FDAA23CFDA}"/>
-                            <w:date w:fullDate="2015-08-20T00:00:00Z">
-                              <w:dateFormat w:val="MMMM d, yyyy"/>
-                              <w:lid w:val="en-US"/>
-                              <w:storeMappedDataAs w:val="dateTime"/>
-                              <w:calendar w:val="gregorian"/>
-                            </w:date>
-                          </w:sdtPr>
-                          <w:sdtEndPr/>
-                          <w:sdtContent>
-                            <w:p>
-                              <w:pPr>
-                                <w:pStyle w:val="Subtitle"/>
-                              </w:pPr>
+                        <w:p>
+                          <w:pPr>
+                            <w:pStyle w:val="Subtitle"/>
+                          </w:pPr>
+                          <w:sdt>
+                            <w:sdtPr>
+                              <w:alias w:val="Date"/>
+                              <w:tag w:val=""/>
+                              <w:id w:val="1879501926"/>
+                              <w:placeholder>
+                                <w:docPart w:val="C4A6C2713CE14D7D8AC69F10D9C3AC79"/>
+                              </w:placeholder>
+                              <w:dataBinding w:prefixMappings="xmlns:ns0='http://schemas.microsoft.com/office/2006/coverPageProps' " w:xpath="/ns0:CoverPageProperties[1]/ns0:PublishDate[1]" w:storeItemID="{55AF091B-3C7A-41E3-B477-F2FDAA23CFDA}"/>
+                              <w:date w:fullDate="2015-08-20T00:00:00Z">
+                                <w:dateFormat w:val="MMMM d, yyyy"/>
+                                <w:lid w:val="en-US"/>
+                                <w:storeMappedDataAs w:val="dateTime"/>
+                                <w:calendar w:val="gregorian"/>
+                              </w:date>
+                            </w:sdtPr>
+                            <w:sdtContent>
                               <w:r>
                                 <w:t>August 20, 2015</w:t>
                               </w:r>
-                            </w:p>
-                          </w:sdtContent>
-                        </w:sdt>
+                            </w:sdtContent>
+                          </w:sdt>
+                        </w:p>
                       </w:txbxContent>
                     </v:textbox>
                     <w10:wrap type="square" anchorx="margin" anchory="page"/>
@@ -257,7 +311,6 @@
                                     <w:dataBinding w:prefixMappings="xmlns:ns0='http://purl.org/dc/elements/1.1/' xmlns:ns1='http://schemas.openxmlformats.org/package/2006/metadata/core-properties' " w:xpath="/ns1:coreProperties[1]/ns0:creator[1]" w:storeItemID="{6C3C8BC8-F283-45AE-878A-BAB7291924A1}"/>
                                     <w:text/>
                                   </w:sdtPr>
-                                  <w:sdtEndPr/>
                                   <w:sdtContent>
                                     <w:r>
                                       <w:t>jUstin morritt</w:t>
@@ -278,7 +331,6 @@
                                     <w:dataBinding w:prefixMappings="xmlns:ns0='http://schemas.openxmlformats.org/officeDocument/2006/extended-properties' " w:xpath="/ns0:Properties[1]/ns0:Company[1]" w:storeItemID="{6668398D-A668-4E3E-A5EB-62B293D839F1}"/>
                                     <w:text/>
                                   </w:sdtPr>
-                                  <w:sdtEndPr/>
                                   <w:sdtContent>
                                     <w:r>
                                       <w:t xml:space="preserve">     </w:t>
@@ -298,7 +350,6 @@
                                     <w:dataBinding w:prefixMappings="xmlns:ns0='http://schemas.microsoft.com/office/2006/coverPageProps' " w:xpath="/ns0:CoverPageProperties[1]/ns0:CompanyAddress[1]" w:storeItemID="{55AF091B-3C7A-41E3-B477-F2FDAA23CFDA}"/>
                                     <w:text/>
                                   </w:sdtPr>
-                                  <w:sdtEndPr/>
                                   <w:sdtContent>
                                     <w:r>
                                       <w:t>London</w:t>
@@ -410,8 +461,6 @@
           <w:r>
             <w:br w:type="page"/>
           </w:r>
-          <w:bookmarkStart w:id="0" w:name="_GoBack"/>
-          <w:bookmarkEnd w:id="0"/>
         </w:p>
         <w:sdt>
           <w:sdtPr>
@@ -474,13 +523,13 @@
                 </w:rPr>
                 <w:fldChar w:fldCharType="separate"/>
               </w:r>
-              <w:hyperlink w:anchor="_Toc427930055" w:history="1">
+              <w:hyperlink w:anchor="_Toc430185655" w:history="1">
                 <w:r>
                   <w:rPr>
                     <w:rStyle w:val="Hyperlink"/>
                     <w:noProof/>
                   </w:rPr>
-                  <w:t>MotherBoard MeltDown</w:t>
+                  <w:t>Dude Wheres My IQ?</w:t>
                 </w:r>
                 <w:r>
                   <w:rPr>
@@ -501,7 +550,7 @@
                     <w:noProof/>
                     <w:webHidden/>
                   </w:rPr>
-                  <w:instrText xml:space="preserve"> PAGEREF _Toc427930055 \h </w:instrText>
+                  <w:instrText xml:space="preserve"> PAGEREF _Toc430185655 \h </w:instrText>
                 </w:r>
                 <w:r>
                   <w:rPr>
@@ -545,7 +594,7 @@
                   <w14:ligatures w14:val="none"/>
                 </w:rPr>
               </w:pPr>
-              <w:hyperlink w:anchor="_Toc427930056" w:history="1">
+              <w:hyperlink w:anchor="_Toc430185656" w:history="1">
                 <w:r>
                   <w:rPr>
                     <w:rStyle w:val="Hyperlink"/>
@@ -572,7 +621,7 @@
                     <w:noProof/>
                     <w:webHidden/>
                   </w:rPr>
-                  <w:instrText xml:space="preserve"> PAGEREF _Toc427930056 \h </w:instrText>
+                  <w:instrText xml:space="preserve"> PAGEREF _Toc430185656 \h </w:instrText>
                 </w:r>
                 <w:r>
                   <w:rPr>
@@ -616,7 +665,7 @@
                   <w14:ligatures w14:val="none"/>
                 </w:rPr>
               </w:pPr>
-              <w:hyperlink w:anchor="_Toc427930057" w:history="1">
+              <w:hyperlink w:anchor="_Toc430185657" w:history="1">
                 <w:r>
                   <w:rPr>
                     <w:rStyle w:val="Hyperlink"/>
@@ -643,7 +692,7 @@
                     <w:noProof/>
                     <w:webHidden/>
                   </w:rPr>
-                  <w:instrText xml:space="preserve"> PAGEREF _Toc427930057 \h </w:instrText>
+                  <w:instrText xml:space="preserve"> PAGEREF _Toc430185657 \h </w:instrText>
                 </w:r>
                 <w:r>
                   <w:rPr>
@@ -684,7 +733,7 @@
                   <w14:ligatures w14:val="none"/>
                 </w:rPr>
               </w:pPr>
-              <w:hyperlink w:anchor="_Toc427930058" w:history="1">
+              <w:hyperlink w:anchor="_Toc430185658" w:history="1">
                 <w:r>
                   <w:rPr>
                     <w:rStyle w:val="Hyperlink"/>
@@ -711,7 +760,7 @@
                     <w:noProof/>
                     <w:webHidden/>
                   </w:rPr>
-                  <w:instrText xml:space="preserve"> PAGEREF _Toc427930058 \h </w:instrText>
+                  <w:instrText xml:space="preserve"> PAGEREF _Toc430185658 \h </w:instrText>
                 </w:r>
                 <w:r>
                   <w:rPr>
@@ -755,7 +804,7 @@
                   <w14:ligatures w14:val="none"/>
                 </w:rPr>
               </w:pPr>
-              <w:hyperlink w:anchor="_Toc427930059" w:history="1">
+              <w:hyperlink w:anchor="_Toc430185659" w:history="1">
                 <w:r>
                   <w:rPr>
                     <w:rStyle w:val="Hyperlink"/>
@@ -782,7 +831,7 @@
                     <w:noProof/>
                     <w:webHidden/>
                   </w:rPr>
-                  <w:instrText xml:space="preserve"> PAGEREF _Toc427930059 \h </w:instrText>
+                  <w:instrText xml:space="preserve"> PAGEREF _Toc430185659 \h </w:instrText>
                 </w:r>
                 <w:r>
                   <w:rPr>
@@ -823,7 +872,7 @@
                   <w14:ligatures w14:val="none"/>
                 </w:rPr>
               </w:pPr>
-              <w:hyperlink w:anchor="_Toc427930060" w:history="1">
+              <w:hyperlink w:anchor="_Toc430185660" w:history="1">
                 <w:r>
                   <w:rPr>
                     <w:rStyle w:val="Hyperlink"/>
@@ -850,7 +899,7 @@
                     <w:noProof/>
                     <w:webHidden/>
                   </w:rPr>
-                  <w:instrText xml:space="preserve"> PAGEREF _Toc427930060 \h </w:instrText>
+                  <w:instrText xml:space="preserve"> PAGEREF _Toc430185660 \h </w:instrText>
                 </w:r>
                 <w:r>
                   <w:rPr>
@@ -894,7 +943,7 @@
                   <w14:ligatures w14:val="none"/>
                 </w:rPr>
               </w:pPr>
-              <w:hyperlink w:anchor="_Toc427930061" w:history="1">
+              <w:hyperlink w:anchor="_Toc430185661" w:history="1">
                 <w:r>
                   <w:rPr>
                     <w:rStyle w:val="Hyperlink"/>
@@ -921,7 +970,7 @@
                     <w:noProof/>
                     <w:webHidden/>
                   </w:rPr>
-                  <w:instrText xml:space="preserve"> PAGEREF _Toc427930061 \h </w:instrText>
+                  <w:instrText xml:space="preserve"> PAGEREF _Toc430185661 \h </w:instrText>
                 </w:r>
                 <w:r>
                   <w:rPr>
@@ -962,7 +1011,7 @@
                   <w14:ligatures w14:val="none"/>
                 </w:rPr>
               </w:pPr>
-              <w:hyperlink w:anchor="_Toc427930062" w:history="1">
+              <w:hyperlink w:anchor="_Toc430185662" w:history="1">
                 <w:r>
                   <w:rPr>
                     <w:rStyle w:val="Hyperlink"/>
@@ -989,7 +1038,7 @@
                     <w:noProof/>
                     <w:webHidden/>
                   </w:rPr>
-                  <w:instrText xml:space="preserve"> PAGEREF _Toc427930062 \h </w:instrText>
+                  <w:instrText xml:space="preserve"> PAGEREF _Toc430185662 \h </w:instrText>
                 </w:r>
                 <w:r>
                   <w:rPr>
@@ -1030,7 +1079,7 @@
                   <w14:ligatures w14:val="none"/>
                 </w:rPr>
               </w:pPr>
-              <w:hyperlink w:anchor="_Toc427930063" w:history="1">
+              <w:hyperlink w:anchor="_Toc430185663" w:history="1">
                 <w:r>
                   <w:rPr>
                     <w:rStyle w:val="Hyperlink"/>
@@ -1057,7 +1106,7 @@
                     <w:noProof/>
                     <w:webHidden/>
                   </w:rPr>
-                  <w:instrText xml:space="preserve"> PAGEREF _Toc427930063 \h </w:instrText>
+                  <w:instrText xml:space="preserve"> PAGEREF _Toc430185663 \h </w:instrText>
                 </w:r>
                 <w:r>
                   <w:rPr>
@@ -1098,7 +1147,7 @@
                   <w14:ligatures w14:val="none"/>
                 </w:rPr>
               </w:pPr>
-              <w:hyperlink w:anchor="_Toc427930064" w:history="1">
+              <w:hyperlink w:anchor="_Toc430185664" w:history="1">
                 <w:r>
                   <w:rPr>
                     <w:rStyle w:val="Hyperlink"/>
@@ -1125,7 +1174,7 @@
                     <w:noProof/>
                     <w:webHidden/>
                   </w:rPr>
-                  <w:instrText xml:space="preserve"> PAGEREF _Toc427930064 \h </w:instrText>
+                  <w:instrText xml:space="preserve"> PAGEREF _Toc430185664 \h </w:instrText>
                 </w:r>
                 <w:r>
                   <w:rPr>
@@ -1169,7 +1218,7 @@
                   <w14:ligatures w14:val="none"/>
                 </w:rPr>
               </w:pPr>
-              <w:hyperlink w:anchor="_Toc427930065" w:history="1">
+              <w:hyperlink w:anchor="_Toc430185665" w:history="1">
                 <w:r>
                   <w:rPr>
                     <w:rStyle w:val="Hyperlink"/>
@@ -1196,7 +1245,7 @@
                     <w:noProof/>
                     <w:webHidden/>
                   </w:rPr>
-                  <w:instrText xml:space="preserve"> PAGEREF _Toc427930065 \h </w:instrText>
+                  <w:instrText xml:space="preserve"> PAGEREF _Toc430185665 \h </w:instrText>
                 </w:r>
                 <w:r>
                   <w:rPr>
@@ -1216,7 +1265,7 @@
                     <w:noProof/>
                     <w:webHidden/>
                   </w:rPr>
-                  <w:t>3</w:t>
+                  <w:t>2</w:t>
                 </w:r>
                 <w:r>
                   <w:rPr>
@@ -1237,7 +1286,7 @@
                   <w14:ligatures w14:val="none"/>
                 </w:rPr>
               </w:pPr>
-              <w:hyperlink w:anchor="_Toc427930066" w:history="1">
+              <w:hyperlink w:anchor="_Toc430185666" w:history="1">
                 <w:r>
                   <w:rPr>
                     <w:rStyle w:val="Hyperlink"/>
@@ -1264,7 +1313,7 @@
                     <w:noProof/>
                     <w:webHidden/>
                   </w:rPr>
-                  <w:instrText xml:space="preserve"> PAGEREF _Toc427930066 \h </w:instrText>
+                  <w:instrText xml:space="preserve"> PAGEREF _Toc430185666 \h </w:instrText>
                 </w:r>
                 <w:r>
                   <w:rPr>
@@ -1284,7 +1333,7 @@
                     <w:noProof/>
                     <w:webHidden/>
                   </w:rPr>
-                  <w:t>3</w:t>
+                  <w:t>2</w:t>
                 </w:r>
                 <w:r>
                   <w:rPr>
@@ -1305,7 +1354,7 @@
                   <w14:ligatures w14:val="none"/>
                 </w:rPr>
               </w:pPr>
-              <w:hyperlink w:anchor="_Toc427930067" w:history="1">
+              <w:hyperlink w:anchor="_Toc430185667" w:history="1">
                 <w:r>
                   <w:rPr>
                     <w:rStyle w:val="Hyperlink"/>
@@ -1332,7 +1381,7 @@
                     <w:noProof/>
                     <w:webHidden/>
                   </w:rPr>
-                  <w:instrText xml:space="preserve"> PAGEREF _Toc427930067 \h </w:instrText>
+                  <w:instrText xml:space="preserve"> PAGEREF _Toc430185667 \h </w:instrText>
                 </w:r>
                 <w:r>
                   <w:rPr>
@@ -1376,7 +1425,7 @@
                   <w14:ligatures w14:val="none"/>
                 </w:rPr>
               </w:pPr>
-              <w:hyperlink w:anchor="_Toc427930068" w:history="1">
+              <w:hyperlink w:anchor="_Toc430185668" w:history="1">
                 <w:r>
                   <w:rPr>
                     <w:rStyle w:val="Hyperlink"/>
@@ -1403,7 +1452,7 @@
                     <w:noProof/>
                     <w:webHidden/>
                   </w:rPr>
-                  <w:instrText xml:space="preserve"> PAGEREF _Toc427930068 \h </w:instrText>
+                  <w:instrText xml:space="preserve"> PAGEREF _Toc430185668 \h </w:instrText>
                 </w:r>
                 <w:r>
                   <w:rPr>
@@ -1444,7 +1493,7 @@
                   <w14:ligatures w14:val="none"/>
                 </w:rPr>
               </w:pPr>
-              <w:hyperlink w:anchor="_Toc427930069" w:history="1">
+              <w:hyperlink w:anchor="_Toc430185669" w:history="1">
                 <w:r>
                   <w:rPr>
                     <w:rStyle w:val="Hyperlink"/>
@@ -1471,7 +1520,7 @@
                     <w:noProof/>
                     <w:webHidden/>
                   </w:rPr>
-                  <w:instrText xml:space="preserve"> PAGEREF _Toc427930069 \h </w:instrText>
+                  <w:instrText xml:space="preserve"> PAGEREF _Toc430185669 \h </w:instrText>
                 </w:r>
                 <w:r>
                   <w:rPr>
@@ -1512,7 +1561,7 @@
                   <w14:ligatures w14:val="none"/>
                 </w:rPr>
               </w:pPr>
-              <w:hyperlink w:anchor="_Toc427930070" w:history="1">
+              <w:hyperlink w:anchor="_Toc430185670" w:history="1">
                 <w:r>
                   <w:rPr>
                     <w:rStyle w:val="Hyperlink"/>
@@ -1539,7 +1588,7 @@
                     <w:noProof/>
                     <w:webHidden/>
                   </w:rPr>
-                  <w:instrText xml:space="preserve"> PAGEREF _Toc427930070 \h </w:instrText>
+                  <w:instrText xml:space="preserve"> PAGEREF _Toc430185670 \h </w:instrText>
                 </w:r>
                 <w:r>
                   <w:rPr>
@@ -1580,7 +1629,7 @@
                   <w14:ligatures w14:val="none"/>
                 </w:rPr>
               </w:pPr>
-              <w:hyperlink w:anchor="_Toc427930071" w:history="1">
+              <w:hyperlink w:anchor="_Toc430185671" w:history="1">
                 <w:r>
                   <w:rPr>
                     <w:rStyle w:val="Hyperlink"/>
@@ -1607,7 +1656,7 @@
                     <w:noProof/>
                     <w:webHidden/>
                   </w:rPr>
-                  <w:instrText xml:space="preserve"> PAGEREF _Toc427930071 \h </w:instrText>
+                  <w:instrText xml:space="preserve"> PAGEREF _Toc430185671 \h </w:instrText>
                 </w:r>
                 <w:r>
                   <w:rPr>
@@ -1651,7 +1700,7 @@
                   <w14:ligatures w14:val="none"/>
                 </w:rPr>
               </w:pPr>
-              <w:hyperlink w:anchor="_Toc427930072" w:history="1">
+              <w:hyperlink w:anchor="_Toc430185672" w:history="1">
                 <w:r>
                   <w:rPr>
                     <w:rStyle w:val="Hyperlink"/>
@@ -1678,7 +1727,7 @@
                     <w:noProof/>
                     <w:webHidden/>
                   </w:rPr>
-                  <w:instrText xml:space="preserve"> PAGEREF _Toc427930072 \h </w:instrText>
+                  <w:instrText xml:space="preserve"> PAGEREF _Toc430185672 \h </w:instrText>
                 </w:r>
                 <w:r>
                   <w:rPr>
@@ -1722,7 +1771,7 @@
                   <w14:ligatures w14:val="none"/>
                 </w:rPr>
               </w:pPr>
-              <w:hyperlink w:anchor="_Toc427930073" w:history="1">
+              <w:hyperlink w:anchor="_Toc430185673" w:history="1">
                 <w:r>
                   <w:rPr>
                     <w:rStyle w:val="Hyperlink"/>
@@ -1749,7 +1798,7 @@
                     <w:noProof/>
                     <w:webHidden/>
                   </w:rPr>
-                  <w:instrText xml:space="preserve"> PAGEREF _Toc427930073 \h </w:instrText>
+                  <w:instrText xml:space="preserve"> PAGEREF _Toc430185673 \h </w:instrText>
                 </w:r>
                 <w:r>
                   <w:rPr>
@@ -1790,7 +1839,7 @@
                   <w14:ligatures w14:val="none"/>
                 </w:rPr>
               </w:pPr>
-              <w:hyperlink w:anchor="_Toc427930074" w:history="1">
+              <w:hyperlink w:anchor="_Toc430185674" w:history="1">
                 <w:r>
                   <w:rPr>
                     <w:rStyle w:val="Hyperlink"/>
@@ -1817,7 +1866,7 @@
                     <w:noProof/>
                     <w:webHidden/>
                   </w:rPr>
-                  <w:instrText xml:space="preserve"> PAGEREF _Toc427930074 \h </w:instrText>
+                  <w:instrText xml:space="preserve"> PAGEREF _Toc430185674 \h </w:instrText>
                 </w:r>
                 <w:r>
                   <w:rPr>
@@ -1858,7 +1907,7 @@
                   <w14:ligatures w14:val="none"/>
                 </w:rPr>
               </w:pPr>
-              <w:hyperlink w:anchor="_Toc427930075" w:history="1">
+              <w:hyperlink w:anchor="_Toc430185675" w:history="1">
                 <w:r>
                   <w:rPr>
                     <w:rStyle w:val="Hyperlink"/>
@@ -1885,7 +1934,7 @@
                     <w:noProof/>
                     <w:webHidden/>
                   </w:rPr>
-                  <w:instrText xml:space="preserve"> PAGEREF _Toc427930075 \h </w:instrText>
+                  <w:instrText xml:space="preserve"> PAGEREF _Toc430185675 \h </w:instrText>
                 </w:r>
                 <w:r>
                   <w:rPr>
@@ -1926,7 +1975,7 @@
                   <w14:ligatures w14:val="none"/>
                 </w:rPr>
               </w:pPr>
-              <w:hyperlink w:anchor="_Toc427930076" w:history="1">
+              <w:hyperlink w:anchor="_Toc430185676" w:history="1">
                 <w:r>
                   <w:rPr>
                     <w:rStyle w:val="Hyperlink"/>
@@ -1953,7 +2002,7 @@
                     <w:noProof/>
                     <w:webHidden/>
                   </w:rPr>
-                  <w:instrText xml:space="preserve"> PAGEREF _Toc427930076 \h </w:instrText>
+                  <w:instrText xml:space="preserve"> PAGEREF _Toc430185676 \h </w:instrText>
                 </w:r>
                 <w:r>
                   <w:rPr>
@@ -1973,7 +2022,7 @@
                     <w:noProof/>
                     <w:webHidden/>
                   </w:rPr>
-                  <w:t>4</w:t>
+                  <w:t>3</w:t>
                 </w:r>
                 <w:r>
                   <w:rPr>
@@ -1994,7 +2043,7 @@
                   <w14:ligatures w14:val="none"/>
                 </w:rPr>
               </w:pPr>
-              <w:hyperlink w:anchor="_Toc427930077" w:history="1">
+              <w:hyperlink w:anchor="_Toc430185677" w:history="1">
                 <w:r>
                   <w:rPr>
                     <w:rStyle w:val="Hyperlink"/>
@@ -2021,7 +2070,7 @@
                     <w:noProof/>
                     <w:webHidden/>
                   </w:rPr>
-                  <w:instrText xml:space="preserve"> PAGEREF _Toc427930077 \h </w:instrText>
+                  <w:instrText xml:space="preserve"> PAGEREF _Toc430185677 \h </w:instrText>
                 </w:r>
                 <w:r>
                   <w:rPr>
@@ -2065,7 +2114,7 @@
                   <w14:ligatures w14:val="none"/>
                 </w:rPr>
               </w:pPr>
-              <w:hyperlink w:anchor="_Toc427930078" w:history="1">
+              <w:hyperlink w:anchor="_Toc430185678" w:history="1">
                 <w:r>
                   <w:rPr>
                     <w:rStyle w:val="Hyperlink"/>
@@ -2092,7 +2141,7 @@
                     <w:noProof/>
                     <w:webHidden/>
                   </w:rPr>
-                  <w:instrText xml:space="preserve"> PAGEREF _Toc427930078 \h </w:instrText>
+                  <w:instrText xml:space="preserve"> PAGEREF _Toc430185678 \h </w:instrText>
                 </w:r>
                 <w:r>
                   <w:rPr>
@@ -2133,7 +2182,7 @@
                   <w14:ligatures w14:val="none"/>
                 </w:rPr>
               </w:pPr>
-              <w:hyperlink w:anchor="_Toc427930079" w:history="1">
+              <w:hyperlink w:anchor="_Toc430185679" w:history="1">
                 <w:r>
                   <w:rPr>
                     <w:rStyle w:val="Hyperlink"/>
@@ -2160,7 +2209,7 @@
                     <w:noProof/>
                     <w:webHidden/>
                   </w:rPr>
-                  <w:instrText xml:space="preserve"> PAGEREF _Toc427930079 \h </w:instrText>
+                  <w:instrText xml:space="preserve"> PAGEREF _Toc430185679 \h </w:instrText>
                 </w:r>
                 <w:r>
                   <w:rPr>
@@ -2201,7 +2250,7 @@
                   <w14:ligatures w14:val="none"/>
                 </w:rPr>
               </w:pPr>
-              <w:hyperlink w:anchor="_Toc427930080" w:history="1">
+              <w:hyperlink w:anchor="_Toc430185680" w:history="1">
                 <w:r>
                   <w:rPr>
                     <w:rStyle w:val="Hyperlink"/>
@@ -2228,7 +2277,7 @@
                     <w:noProof/>
                     <w:webHidden/>
                   </w:rPr>
-                  <w:instrText xml:space="preserve"> PAGEREF _Toc427930080 \h </w:instrText>
+                  <w:instrText xml:space="preserve"> PAGEREF _Toc430185680 \h </w:instrText>
                 </w:r>
                 <w:r>
                   <w:rPr>
@@ -2269,7 +2318,7 @@
                   <w14:ligatures w14:val="none"/>
                 </w:rPr>
               </w:pPr>
-              <w:hyperlink w:anchor="_Toc427930081" w:history="1">
+              <w:hyperlink w:anchor="_Toc430185681" w:history="1">
                 <w:r>
                   <w:rPr>
                     <w:rStyle w:val="Hyperlink"/>
@@ -2296,7 +2345,7 @@
                     <w:noProof/>
                     <w:webHidden/>
                   </w:rPr>
-                  <w:instrText xml:space="preserve"> PAGEREF _Toc427930081 \h </w:instrText>
+                  <w:instrText xml:space="preserve"> PAGEREF _Toc430185681 \h </w:instrText>
                 </w:r>
                 <w:r>
                   <w:rPr>
@@ -2340,7 +2389,7 @@
                   <w14:ligatures w14:val="none"/>
                 </w:rPr>
               </w:pPr>
-              <w:hyperlink w:anchor="_Toc427930082" w:history="1">
+              <w:hyperlink w:anchor="_Toc430185682" w:history="1">
                 <w:r>
                   <w:rPr>
                     <w:rStyle w:val="Hyperlink"/>
@@ -2367,7 +2416,7 @@
                     <w:noProof/>
                     <w:webHidden/>
                   </w:rPr>
-                  <w:instrText xml:space="preserve"> PAGEREF _Toc427930082 \h </w:instrText>
+                  <w:instrText xml:space="preserve"> PAGEREF _Toc430185682 \h </w:instrText>
                 </w:r>
                 <w:r>
                   <w:rPr>
@@ -2408,7 +2457,7 @@
                   <w14:ligatures w14:val="none"/>
                 </w:rPr>
               </w:pPr>
-              <w:hyperlink w:anchor="_Toc427930083" w:history="1">
+              <w:hyperlink w:anchor="_Toc430185683" w:history="1">
                 <w:r>
                   <w:rPr>
                     <w:rStyle w:val="Hyperlink"/>
@@ -2435,7 +2484,7 @@
                     <w:noProof/>
                     <w:webHidden/>
                   </w:rPr>
-                  <w:instrText xml:space="preserve"> PAGEREF _Toc427930083 \h </w:instrText>
+                  <w:instrText xml:space="preserve"> PAGEREF _Toc430185683 \h </w:instrText>
                 </w:r>
                 <w:r>
                   <w:rPr>
@@ -2476,7 +2525,7 @@
                   <w14:ligatures w14:val="none"/>
                 </w:rPr>
               </w:pPr>
-              <w:hyperlink w:anchor="_Toc427930084" w:history="1">
+              <w:hyperlink w:anchor="_Toc430185684" w:history="1">
                 <w:r>
                   <w:rPr>
                     <w:rStyle w:val="Hyperlink"/>
@@ -2503,7 +2552,7 @@
                     <w:noProof/>
                     <w:webHidden/>
                   </w:rPr>
-                  <w:instrText xml:space="preserve"> PAGEREF _Toc427930084 \h </w:instrText>
+                  <w:instrText xml:space="preserve"> PAGEREF _Toc430185684 \h </w:instrText>
                 </w:r>
                 <w:r>
                   <w:rPr>
@@ -2523,7 +2572,7 @@
                     <w:noProof/>
                     <w:webHidden/>
                   </w:rPr>
-                  <w:t>5</w:t>
+                  <w:t>4</w:t>
                 </w:r>
                 <w:r>
                   <w:rPr>
@@ -2544,7 +2593,7 @@
                   <w14:ligatures w14:val="none"/>
                 </w:rPr>
               </w:pPr>
-              <w:hyperlink w:anchor="_Toc427930085" w:history="1">
+              <w:hyperlink w:anchor="_Toc430185685" w:history="1">
                 <w:r>
                   <w:rPr>
                     <w:rStyle w:val="Hyperlink"/>
@@ -2571,7 +2620,7 @@
                     <w:noProof/>
                     <w:webHidden/>
                   </w:rPr>
-                  <w:instrText xml:space="preserve"> PAGEREF _Toc427930085 \h </w:instrText>
+                  <w:instrText xml:space="preserve"> PAGEREF _Toc430185685 \h </w:instrText>
                 </w:r>
                 <w:r>
                   <w:rPr>
@@ -2591,7 +2640,7 @@
                     <w:noProof/>
                     <w:webHidden/>
                   </w:rPr>
-                  <w:t>5</w:t>
+                  <w:t>4</w:t>
                 </w:r>
                 <w:r>
                   <w:rPr>
@@ -2612,7 +2661,7 @@
                   <w14:ligatures w14:val="none"/>
                 </w:rPr>
               </w:pPr>
-              <w:hyperlink w:anchor="_Toc427930086" w:history="1">
+              <w:hyperlink w:anchor="_Toc430185686" w:history="1">
                 <w:r>
                   <w:rPr>
                     <w:rStyle w:val="Hyperlink"/>
@@ -2639,7 +2688,7 @@
                     <w:noProof/>
                     <w:webHidden/>
                   </w:rPr>
-                  <w:instrText xml:space="preserve"> PAGEREF _Toc427930086 \h </w:instrText>
+                  <w:instrText xml:space="preserve"> PAGEREF _Toc430185686 \h </w:instrText>
                 </w:r>
                 <w:r>
                   <w:rPr>
@@ -2680,7 +2729,7 @@
                   <w14:ligatures w14:val="none"/>
                 </w:rPr>
               </w:pPr>
-              <w:hyperlink w:anchor="_Toc427930087" w:history="1">
+              <w:hyperlink w:anchor="_Toc430185687" w:history="1">
                 <w:r>
                   <w:rPr>
                     <w:rStyle w:val="Hyperlink"/>
@@ -2707,7 +2756,7 @@
                     <w:noProof/>
                     <w:webHidden/>
                   </w:rPr>
-                  <w:instrText xml:space="preserve"> PAGEREF _Toc427930087 \h </w:instrText>
+                  <w:instrText xml:space="preserve"> PAGEREF _Toc430185687 \h </w:instrText>
                 </w:r>
                 <w:r>
                   <w:rPr>
@@ -2748,7 +2797,7 @@
                   <w14:ligatures w14:val="none"/>
                 </w:rPr>
               </w:pPr>
-              <w:hyperlink w:anchor="_Toc427930088" w:history="1">
+              <w:hyperlink w:anchor="_Toc430185688" w:history="1">
                 <w:r>
                   <w:rPr>
                     <w:rStyle w:val="Hyperlink"/>
@@ -2775,7 +2824,7 @@
                     <w:noProof/>
                     <w:webHidden/>
                   </w:rPr>
-                  <w:instrText xml:space="preserve"> PAGEREF _Toc427930088 \h </w:instrText>
+                  <w:instrText xml:space="preserve"> PAGEREF _Toc430185688 \h </w:instrText>
                 </w:r>
                 <w:r>
                   <w:rPr>
@@ -2816,7 +2865,7 @@
                   <w14:ligatures w14:val="none"/>
                 </w:rPr>
               </w:pPr>
-              <w:hyperlink w:anchor="_Toc427930089" w:history="1">
+              <w:hyperlink w:anchor="_Toc430185689" w:history="1">
                 <w:r>
                   <w:rPr>
                     <w:rStyle w:val="Hyperlink"/>
@@ -2843,7 +2892,7 @@
                     <w:noProof/>
                     <w:webHidden/>
                   </w:rPr>
-                  <w:instrText xml:space="preserve"> PAGEREF _Toc427930089 \h </w:instrText>
+                  <w:instrText xml:space="preserve"> PAGEREF _Toc430185689 \h </w:instrText>
                 </w:r>
                 <w:r>
                   <w:rPr>
@@ -2884,7 +2933,7 @@
                   <w14:ligatures w14:val="none"/>
                 </w:rPr>
               </w:pPr>
-              <w:hyperlink w:anchor="_Toc427930090" w:history="1">
+              <w:hyperlink w:anchor="_Toc430185690" w:history="1">
                 <w:r>
                   <w:rPr>
                     <w:rStyle w:val="Hyperlink"/>
@@ -2911,7 +2960,7 @@
                     <w:noProof/>
                     <w:webHidden/>
                   </w:rPr>
-                  <w:instrText xml:space="preserve"> PAGEREF _Toc427930090 \h </w:instrText>
+                  <w:instrText xml:space="preserve"> PAGEREF _Toc430185690 \h </w:instrText>
                 </w:r>
                 <w:r>
                   <w:rPr>
@@ -2965,7 +3014,7 @@
         </w:sdt>
       </w:sdtContent>
     </w:sdt>
-    <w:bookmarkStart w:id="1" w:name="_Toc427930055" w:displacedByCustomXml="next"/>
+    <w:bookmarkStart w:id="1" w:name="_Toc430185655" w:displacedByCustomXml="next"/>
     <w:sdt>
       <w:sdtPr>
         <w:alias w:val="Title"/>
@@ -2974,14 +3023,13 @@
         <w:dataBinding w:prefixMappings="xmlns:ns0='http://purl.org/dc/elements/1.1/' xmlns:ns1='http://schemas.openxmlformats.org/package/2006/metadata/core-properties' " w:xpath="/ns1:coreProperties[1]/ns0:title[1]" w:storeItemID="{6C3C8BC8-F283-45AE-878A-BAB7291924A1}"/>
         <w:text/>
       </w:sdtPr>
-      <w:sdtEndPr/>
       <w:sdtContent>
         <w:p>
           <w:pPr>
             <w:pStyle w:val="Heading1"/>
           </w:pPr>
           <w:r>
-            <w:t>MotherBoard MeltDown</w:t>
+            <w:t>Dude Wheres My IQ?</w:t>
           </w:r>
         </w:p>
       </w:sdtContent>
@@ -2991,7 +3039,7 @@
       <w:pPr>
         <w:pStyle w:val="Heading2"/>
       </w:pPr>
-      <w:bookmarkStart w:id="2" w:name="_Toc427930056"/>
+      <w:bookmarkStart w:id="2" w:name="_Toc430185656"/>
       <w:r>
         <w:t>Theme / Setting / genre</w:t>
       </w:r>
@@ -2999,56 +3047,25 @@
     </w:p>
     <w:p>
       <w:r>
-        <w:t>Motherboard Meltdown</w:t>
-      </w:r>
-      <w:r>
-        <w:t xml:space="preserve"> is a First person survival game where one must run around </w:t>
-      </w:r>
-      <w:r>
-        <w:t>eliminating</w:t>
-      </w:r>
-      <w:r>
-        <w:t xml:space="preserve"> </w:t>
-      </w:r>
-      <w:r>
-        <w:t>bugs</w:t>
-      </w:r>
-      <w:r>
-        <w:t xml:space="preserve"> from many sources. The ga</w:t>
-      </w:r>
-      <w:r>
-        <w:t>me will take place on a motherboard where a programmer is trying to make a program your goal is to help the programmer successfully compile his program</w:t>
-      </w:r>
-      <w:r>
-        <w:t>. The player</w:t>
-      </w:r>
-      <w:r>
-        <w:t xml:space="preserve"> must</w:t>
-      </w:r>
-      <w:r>
-        <w:t xml:space="preserve"> </w:t>
-      </w:r>
-      <w:r>
-        <w:t>eliminate</w:t>
-      </w:r>
-      <w:r>
-        <w:t xml:space="preserve"> enough </w:t>
-      </w:r>
-      <w:r>
-        <w:t xml:space="preserve">bugs </w:t>
-      </w:r>
-      <w:r>
-        <w:t>to let the program compile</w:t>
-      </w:r>
-      <w:r>
-        <w:t>.</w:t>
+        <w:t xml:space="preserve">“Dude </w:t>
+      </w:r>
+      <w:proofErr w:type="gramStart"/>
+      <w:r>
+        <w:t>Where’s</w:t>
+      </w:r>
+      <w:r>
+        <w:t xml:space="preserve"> My IQ</w:t>
+      </w:r>
+      <w:proofErr w:type="gramEnd"/>
+      <w:r>
+        <w:t>?” is a …</w:t>
       </w:r>
     </w:p>
     <w:p>
       <w:pPr>
         <w:pStyle w:val="Heading2"/>
       </w:pPr>
-      <w:bookmarkStart w:id="3" w:name="_Toc427930057"/>
+      <w:bookmarkStart w:id="3" w:name="_Toc430185657"/>
       <w:r>
         <w:t>Core GamePlay Mechanics (Brief)</w:t>
       </w:r>
@@ -3085,7 +3102,7 @@
       <w:pPr>
         <w:pStyle w:val="Heading3"/>
       </w:pPr>
-      <w:bookmarkStart w:id="4" w:name="_Toc427930058"/>
+      <w:bookmarkStart w:id="4" w:name="_Toc430185658"/>
       <w:r>
         <w:t>Controls</w:t>
       </w:r>
@@ -3143,7 +3160,7 @@
       <w:pPr>
         <w:pStyle w:val="Heading2"/>
       </w:pPr>
-      <w:bookmarkStart w:id="5" w:name="_Toc427930059"/>
+      <w:bookmarkStart w:id="5" w:name="_Toc430185659"/>
       <w:r>
         <w:t>Monetization Model</w:t>
       </w:r>
@@ -3153,7 +3170,7 @@
       <w:pPr>
         <w:pStyle w:val="Heading3"/>
       </w:pPr>
-      <w:bookmarkStart w:id="6" w:name="_Toc427930060"/>
+      <w:bookmarkStart w:id="6" w:name="_Toc430185660"/>
       <w:r>
         <w:t>Monetization typ</w:t>
       </w:r>
@@ -3180,7 +3197,7 @@
       <w:pPr>
         <w:pStyle w:val="Heading2"/>
       </w:pPr>
-      <w:bookmarkStart w:id="7" w:name="_Toc427930061"/>
+      <w:bookmarkStart w:id="7" w:name="_Toc430185661"/>
       <w:r>
         <w:t>P</w:t>
       </w:r>
@@ -3193,7 +3210,7 @@
       <w:pPr>
         <w:pStyle w:val="Heading3"/>
       </w:pPr>
-      <w:bookmarkStart w:id="8" w:name="_Toc427930062"/>
+      <w:bookmarkStart w:id="8" w:name="_Toc430185662"/>
       <w:r>
         <w:t>Game Time Scale</w:t>
       </w:r>
@@ -3216,7 +3233,7 @@
         <w:t xml:space="preserve">a little under </w:t>
       </w:r>
       <w:r>
-        <w:t>3</w:t>
+        <w:t>4</w:t>
       </w:r>
       <w:r>
         <w:t xml:space="preserve"> weeks</w:t>
@@ -3229,7 +3246,7 @@
       <w:pPr>
         <w:pStyle w:val="Heading3"/>
       </w:pPr>
-      <w:bookmarkStart w:id="9" w:name="_Toc427930063"/>
+      <w:bookmarkStart w:id="9" w:name="_Toc430185663"/>
       <w:r>
         <w:t>T</w:t>
       </w:r>
@@ -3262,7 +3279,7 @@
       <w:pPr>
         <w:pStyle w:val="Heading3"/>
       </w:pPr>
-      <w:bookmarkStart w:id="10" w:name="_Toc427930064"/>
+      <w:bookmarkStart w:id="10" w:name="_Toc430185664"/>
       <w:r>
         <w:t>Licences/ Hardware/ Other Costs</w:t>
       </w:r>
@@ -3289,9 +3306,8 @@
       <w:pPr>
         <w:pStyle w:val="Heading2"/>
       </w:pPr>
-      <w:bookmarkStart w:id="11" w:name="_Toc427930065"/>
-      <w:r>
-        <w:lastRenderedPageBreak/>
+      <w:bookmarkStart w:id="11" w:name="_Toc430185665"/>
+      <w:r>
         <w:t>Influences</w:t>
       </w:r>
       <w:bookmarkEnd w:id="11"/>
@@ -3300,7 +3316,7 @@
       <w:pPr>
         <w:pStyle w:val="Heading3"/>
       </w:pPr>
-      <w:bookmarkStart w:id="12" w:name="_Toc427930066"/>
+      <w:bookmarkStart w:id="12" w:name="_Toc430185666"/>
       <w:r>
         <w:t>T</w:t>
       </w:r>
@@ -3318,8 +3334,9 @@
       <w:pPr>
         <w:pStyle w:val="Heading3"/>
       </w:pPr>
-      <w:bookmarkStart w:id="13" w:name="_Toc427930067"/>
-      <w:r>
+      <w:bookmarkStart w:id="13" w:name="_Toc430185667"/>
+      <w:r>
+        <w:lastRenderedPageBreak/>
         <w:t>Games</w:t>
       </w:r>
       <w:bookmarkEnd w:id="13"/>
@@ -3333,7 +3350,7 @@
       <w:pPr>
         <w:pStyle w:val="Heading2"/>
       </w:pPr>
-      <w:bookmarkStart w:id="14" w:name="_Toc427930068"/>
+      <w:bookmarkStart w:id="14" w:name="_Toc430185668"/>
       <w:r>
         <w:t>Target Market</w:t>
       </w:r>
@@ -3346,7 +3363,7 @@
       <w:pPr>
         <w:pStyle w:val="Heading3"/>
       </w:pPr>
-      <w:bookmarkStart w:id="15" w:name="_Toc427930069"/>
+      <w:bookmarkStart w:id="15" w:name="_Toc430185669"/>
       <w:r>
         <w:t>The Elevator Pitch</w:t>
       </w:r>
@@ -3361,7 +3378,7 @@
       <w:pPr>
         <w:pStyle w:val="Heading3"/>
       </w:pPr>
-      <w:bookmarkStart w:id="16" w:name="_Toc427930070"/>
+      <w:bookmarkStart w:id="16" w:name="_Toc430185670"/>
       <w:r>
         <w:t>Target Contact Demographics</w:t>
       </w:r>
@@ -3376,7 +3393,7 @@
       <w:pPr>
         <w:pStyle w:val="Heading3"/>
       </w:pPr>
-      <w:bookmarkStart w:id="17" w:name="_Toc427930071"/>
+      <w:bookmarkStart w:id="17" w:name="_Toc430185671"/>
       <w:r>
         <w:t>Platforms</w:t>
       </w:r>
@@ -3392,7 +3409,7 @@
       <w:pPr>
         <w:pStyle w:val="Heading2"/>
       </w:pPr>
-      <w:bookmarkStart w:id="18" w:name="_Toc427930072"/>
+      <w:bookmarkStart w:id="18" w:name="_Toc430185672"/>
       <w:r>
         <w:t>What sets this project apart</w:t>
       </w:r>
@@ -3437,7 +3454,7 @@
       <w:pPr>
         <w:pStyle w:val="Heading2"/>
       </w:pPr>
-      <w:bookmarkStart w:id="19" w:name="_Toc427930073"/>
+      <w:bookmarkStart w:id="19" w:name="_Toc430185673"/>
       <w:r>
         <w:t>Core gameplay MECHANICS (detailed)</w:t>
       </w:r>
@@ -3447,7 +3464,7 @@
       <w:pPr>
         <w:pStyle w:val="Heading3"/>
       </w:pPr>
-      <w:bookmarkStart w:id="20" w:name="_Toc427930074"/>
+      <w:bookmarkStart w:id="20" w:name="_Toc430185674"/>
       <w:r>
         <w:t>Mechanic #1</w:t>
       </w:r>
@@ -3480,7 +3497,7 @@
       <w:pPr>
         <w:pStyle w:val="Heading3"/>
       </w:pPr>
-      <w:bookmarkStart w:id="21" w:name="_Toc427930075"/>
+      <w:bookmarkStart w:id="21" w:name="_Toc430185675"/>
       <w:r>
         <w:t>Mechanic #2</w:t>
       </w:r>
@@ -3501,9 +3518,8 @@
       <w:pPr>
         <w:pStyle w:val="Heading3"/>
       </w:pPr>
-      <w:bookmarkStart w:id="22" w:name="_Toc427930076"/>
-      <w:r>
-        <w:lastRenderedPageBreak/>
+      <w:bookmarkStart w:id="22" w:name="_Toc430185676"/>
+      <w:r>
         <w:t>Mechanic #3</w:t>
       </w:r>
       <w:r>
@@ -3529,8 +3545,9 @@
       <w:pPr>
         <w:pStyle w:val="Heading3"/>
       </w:pPr>
-      <w:bookmarkStart w:id="23" w:name="_Toc427930077"/>
-      <w:r>
+      <w:bookmarkStart w:id="23" w:name="_Toc430185677"/>
+      <w:r>
+        <w:lastRenderedPageBreak/>
         <w:t>Mechanic #4</w:t>
       </w:r>
       <w:r>
@@ -3578,7 +3595,7 @@
       <w:pPr>
         <w:pStyle w:val="Heading2"/>
       </w:pPr>
-      <w:bookmarkStart w:id="24" w:name="_Toc427930078"/>
+      <w:bookmarkStart w:id="24" w:name="_Toc430185678"/>
       <w:r>
         <w:t>Story and gameplay</w:t>
       </w:r>
@@ -3588,7 +3605,7 @@
       <w:pPr>
         <w:pStyle w:val="Heading3"/>
       </w:pPr>
-      <w:bookmarkStart w:id="25" w:name="_Toc427930079"/>
+      <w:bookmarkStart w:id="25" w:name="_Toc430185679"/>
       <w:r>
         <w:t>Story (BRIEF)</w:t>
       </w:r>
@@ -3637,7 +3654,7 @@
       <w:pPr>
         <w:pStyle w:val="Heading3"/>
       </w:pPr>
-      <w:bookmarkStart w:id="26" w:name="_Toc427930080"/>
+      <w:bookmarkStart w:id="26" w:name="_Toc430185680"/>
       <w:r>
         <w:t>Story (Detailed)</w:t>
       </w:r>
@@ -3652,7 +3669,7 @@
       <w:pPr>
         <w:pStyle w:val="Heading3"/>
       </w:pPr>
-      <w:bookmarkStart w:id="27" w:name="_Toc427930081"/>
+      <w:bookmarkStart w:id="27" w:name="_Toc430185681"/>
       <w:r>
         <w:t>Gameplay</w:t>
       </w:r>
@@ -3678,7 +3695,7 @@
       <w:pPr>
         <w:pStyle w:val="Heading2"/>
       </w:pPr>
-      <w:bookmarkStart w:id="28" w:name="_Toc427930082"/>
+      <w:bookmarkStart w:id="28" w:name="_Toc430185682"/>
       <w:r>
         <w:t>A</w:t>
       </w:r>
@@ -3691,7 +3708,7 @@
       <w:pPr>
         <w:pStyle w:val="Heading3"/>
       </w:pPr>
-      <w:bookmarkStart w:id="29" w:name="_Toc427930083"/>
+      <w:bookmarkStart w:id="29" w:name="_Toc430185683"/>
       <w:r>
         <w:t>2D Textures</w:t>
       </w:r>
@@ -3945,10 +3962,9 @@
         <w:ind w:left="0"/>
       </w:pPr>
       <w:r>
-        <w:lastRenderedPageBreak/>
         <w:t xml:space="preserve"> </w:t>
       </w:r>
-      <w:bookmarkStart w:id="30" w:name="_Toc427930084"/>
+      <w:bookmarkStart w:id="30" w:name="_Toc430185684"/>
       <w:r>
         <w:t xml:space="preserve">Art </w:t>
       </w:r>
@@ -3978,7 +3994,7 @@
       <w:pPr>
         <w:pStyle w:val="Heading3"/>
       </w:pPr>
-      <w:bookmarkStart w:id="31" w:name="_Toc427930085"/>
+      <w:bookmarkStart w:id="31" w:name="_Toc430185685"/>
       <w:r>
         <w:t>SOUND (Ambient)</w:t>
       </w:r>
@@ -3996,8 +4012,9 @@
       <w:pPr>
         <w:pStyle w:val="Heading3"/>
       </w:pPr>
-      <w:bookmarkStart w:id="32" w:name="_Toc427930086"/>
-      <w:r>
+      <w:bookmarkStart w:id="32" w:name="_Toc430185686"/>
+      <w:r>
+        <w:lastRenderedPageBreak/>
         <w:t>SOUND (PLAYER/COLLISION</w:t>
       </w:r>
       <w:bookmarkEnd w:id="32"/>
@@ -4017,7 +4034,7 @@
       <w:pPr>
         <w:pStyle w:val="Heading3"/>
       </w:pPr>
-      <w:bookmarkStart w:id="33" w:name="_Toc427930087"/>
+      <w:bookmarkStart w:id="33" w:name="_Toc430185687"/>
       <w:r>
         <w:t>CODE</w:t>
       </w:r>
@@ -4052,7 +4069,7 @@
       <w:pPr>
         <w:pStyle w:val="Heading3"/>
       </w:pPr>
-      <w:bookmarkStart w:id="34" w:name="_Toc427930088"/>
+      <w:bookmarkStart w:id="34" w:name="_Toc430185688"/>
       <w:r>
         <w:t>ANIMATION (Environment)</w:t>
       </w:r>
@@ -4083,7 +4100,7 @@
       <w:pPr>
         <w:pStyle w:val="Heading3"/>
       </w:pPr>
-      <w:bookmarkStart w:id="35" w:name="_Toc427930089"/>
+      <w:bookmarkStart w:id="35" w:name="_Toc430185689"/>
       <w:r>
         <w:t>ANIMATION (Character)</w:t>
       </w:r>
@@ -4113,7 +4130,7 @@
         <w:pStyle w:val="Heading3"/>
         <w:ind w:left="0"/>
       </w:pPr>
-      <w:bookmarkStart w:id="36" w:name="_Toc427930090"/>
+      <w:bookmarkStart w:id="36" w:name="_Toc430185690"/>
       <w:r>
         <w:t>Menu and Game Layouts</w:t>
       </w:r>
@@ -4186,8 +4203,8 @@
       </w:r>
     </w:p>
     <w:sectPr>
-      <w:headerReference w:type="default" r:id="rId10"/>
-      <w:footerReference w:type="default" r:id="rId11"/>
+      <w:headerReference w:type="default" r:id="rId11"/>
+      <w:footerReference w:type="default" r:id="rId12"/>
       <w:pgSz w:w="12240" w:h="15840"/>
       <w:pgMar w:top="1440" w:right="1440" w:bottom="1440" w:left="1440" w:header="720" w:footer="576" w:gutter="0"/>
       <w:pgNumType w:start="0"/>
@@ -4254,7 +4271,6 @@
             <w:calendar w:val="gregorian"/>
           </w:date>
         </w:sdtPr>
-        <w:sdtEndPr/>
         <w:sdtContent>
           <w:tc>
             <w:tcPr>
@@ -4288,21 +4304,18 @@
               <w:dataBinding w:prefixMappings="xmlns:ns0='http://purl.org/dc/elements/1.1/' xmlns:ns1='http://schemas.openxmlformats.org/package/2006/metadata/core-properties' " w:xpath="/ns1:coreProperties[1]/ns0:title[1]" w:storeItemID="{6C3C8BC8-F283-45AE-878A-BAB7291924A1}"/>
               <w:text/>
             </w:sdtPr>
-            <w:sdtEndPr/>
             <w:sdtContent>
+              <w:r>
+                <w:t xml:space="preserve">Dude </w:t>
+              </w:r>
               <w:proofErr w:type="spellStart"/>
               <w:r>
-                <w:t>MotherBoard</w:t>
+                <w:t>Wheres</w:t>
               </w:r>
               <w:proofErr w:type="spellEnd"/>
               <w:r>
-                <w:t xml:space="preserve"> </w:t>
+                <w:t xml:space="preserve"> My IQ?</w:t>
               </w:r>
-              <w:proofErr w:type="spellStart"/>
-              <w:r>
-                <w:t>MeltDown</w:t>
-              </w:r>
-              <w:proofErr w:type="spellEnd"/>
             </w:sdtContent>
           </w:sdt>
         </w:p>
@@ -4329,7 +4342,7 @@
             <w:rPr>
               <w:noProof/>
             </w:rPr>
-            <w:t>1</w:t>
+            <w:t>5</w:t>
           </w:r>
           <w:r>
             <w:rPr>
@@ -7478,6 +7491,7 @@
     <w:rsid w:val="00A87C6F"/>
     <w:rsid w:val="00D83F1E"/>
     <w:rsid w:val="00E907F0"/>
+    <w:rsid w:val="00F90686"/>
     <w:rsid w:val="00FD6021"/>
   </w:rsids>
   <m:mathPr>
@@ -8314,7 +8328,7 @@
 </file>
 
 <file path=customXml/itemProps3.xml><?xml version="1.0" encoding="utf-8"?>
-<ds:datastoreItem xmlns:ds="http://schemas.openxmlformats.org/officeDocument/2006/customXml" ds:itemID="{96CECC37-73BC-4DAC-99D2-46357B384E3B}">
+<ds:datastoreItem xmlns:ds="http://schemas.openxmlformats.org/officeDocument/2006/customXml" ds:itemID="{F0FDE48A-637C-4041-89D6-A436ADF5413B}">
   <ds:schemaRefs>
     <ds:schemaRef ds:uri="http://schemas.openxmlformats.org/officeDocument/2006/bibliography"/>
   </ds:schemaRefs>

</xml_diff>

<commit_message>
text rendering with a background nicely centered around the text.
</commit_message>
<xml_diff>
--- a/GDD/GameGDD.docx
+++ b/GDD/GameGDD.docx
@@ -11,7 +11,6 @@
         </w:docPartObj>
       </w:sdtPr>
       <w:sdtContent>
-        <w:bookmarkStart w:id="0" w:name="_GoBack" w:displacedByCustomXml="prev"/>
         <w:p>
           <w:r>
             <w:rPr>
@@ -19,16 +18,16 @@
               <w:lang w:eastAsia="en-US"/>
             </w:rPr>
             <w:drawing>
-              <wp:anchor distT="0" distB="0" distL="114300" distR="114300" simplePos="0" relativeHeight="251663360" behindDoc="0" locked="0" layoutInCell="1" allowOverlap="1" wp14:anchorId="1CB6AFDA" wp14:editId="0E4D91FB">
+              <wp:anchor distT="0" distB="0" distL="114300" distR="114300" simplePos="0" relativeHeight="251663360" behindDoc="0" locked="0" layoutInCell="1" allowOverlap="1" wp14:anchorId="1CB6AFDA" wp14:editId="07CC8076">
                 <wp:simplePos x="0" y="0"/>
                 <wp:positionH relativeFrom="margin">
-                  <wp:posOffset>-266700</wp:posOffset>
+                  <wp:posOffset>-693960</wp:posOffset>
                 </wp:positionH>
                 <wp:positionV relativeFrom="margin">
-                  <wp:posOffset>1485900</wp:posOffset>
+                  <wp:posOffset>1187270</wp:posOffset>
                 </wp:positionV>
-                <wp:extent cx="6514465" cy="3686175"/>
-                <wp:effectExtent l="0" t="0" r="635" b="9525"/>
+                <wp:extent cx="7331710" cy="4148455"/>
+                <wp:effectExtent l="0" t="0" r="2540" b="4445"/>
                 <wp:wrapSquare wrapText="bothSides"/>
                 <wp:docPr id="1" name="Picture 1"/>
                 <wp:cNvGraphicFramePr>
@@ -56,7 +55,7 @@
                       <pic:spPr>
                         <a:xfrm>
                           <a:off x="0" y="0"/>
-                          <a:ext cx="6514465" cy="3686175"/>
+                          <a:ext cx="7331710" cy="4148455"/>
                         </a:xfrm>
                         <a:prstGeom prst="rect">
                           <a:avLst/>
@@ -65,10 +64,15 @@
                     </pic:pic>
                   </a:graphicData>
                 </a:graphic>
+                <wp14:sizeRelH relativeFrom="margin">
+                  <wp14:pctWidth>0</wp14:pctWidth>
+                </wp14:sizeRelH>
+                <wp14:sizeRelV relativeFrom="margin">
+                  <wp14:pctHeight>0</wp14:pctHeight>
+                </wp14:sizeRelV>
               </wp:anchor>
             </w:drawing>
           </w:r>
-          <w:bookmarkEnd w:id="0"/>
           <w:r>
             <w:rPr>
               <w:noProof/>
@@ -145,7 +149,7 @@
                                       <w:docPart w:val="C4A6C2713CE14D7D8AC69F10D9C3AC79"/>
                                     </w:placeholder>
                                     <w:dataBinding w:prefixMappings="xmlns:ns0='http://schemas.microsoft.com/office/2006/coverPageProps' " w:xpath="/ns0:CoverPageProperties[1]/ns0:PublishDate[1]" w:storeItemID="{55AF091B-3C7A-41E3-B477-F2FDAA23CFDA}"/>
-                                    <w:date w:fullDate="2015-08-20T00:00:00Z">
+                                    <w:date w:fullDate="2015-09-17T00:00:00Z">
                                       <w:dateFormat w:val="MMMM d, yyyy"/>
                                       <w:lid w:val="en-US"/>
                                       <w:storeMappedDataAs w:val="dateTime"/>
@@ -154,7 +158,7 @@
                                   </w:sdtPr>
                                   <w:sdtContent>
                                     <w:r>
-                                      <w:t>August 20, 2015</w:t>
+                                      <w:t>September 17, 2015</w:t>
                                     </w:r>
                                   </w:sdtContent>
                                 </w:sdt>
@@ -209,7 +213,7 @@
                                 <w:docPart w:val="C4A6C2713CE14D7D8AC69F10D9C3AC79"/>
                               </w:placeholder>
                               <w:dataBinding w:prefixMappings="xmlns:ns0='http://schemas.microsoft.com/office/2006/coverPageProps' " w:xpath="/ns0:CoverPageProperties[1]/ns0:PublishDate[1]" w:storeItemID="{55AF091B-3C7A-41E3-B477-F2FDAA23CFDA}"/>
-                              <w:date w:fullDate="2015-08-20T00:00:00Z">
+                              <w:date w:fullDate="2015-09-17T00:00:00Z">
                                 <w:dateFormat w:val="MMMM d, yyyy"/>
                                 <w:lid w:val="en-US"/>
                                 <w:storeMappedDataAs w:val="dateTime"/>
@@ -218,7 +222,7 @@
                             </w:sdtPr>
                             <w:sdtContent>
                               <w:r>
-                                <w:t>August 20, 2015</w:t>
+                                <w:t>September 17, 2015</w:t>
                               </w:r>
                             </w:sdtContent>
                           </w:sdt>
@@ -523,13 +527,13 @@
                 </w:rPr>
                 <w:fldChar w:fldCharType="separate"/>
               </w:r>
-              <w:hyperlink w:anchor="_Toc430185655" w:history="1">
+              <w:hyperlink w:anchor="_Toc430264859" w:history="1">
                 <w:r>
                   <w:rPr>
                     <w:rStyle w:val="Hyperlink"/>
                     <w:noProof/>
                   </w:rPr>
-                  <w:t>Dude Wheres My IQ?</w:t>
+                  <w:t>Dude Where’s My IQ?</w:t>
                 </w:r>
                 <w:r>
                   <w:rPr>
@@ -550,7 +554,7 @@
                     <w:noProof/>
                     <w:webHidden/>
                   </w:rPr>
-                  <w:instrText xml:space="preserve"> PAGEREF _Toc430185655 \h </w:instrText>
+                  <w:instrText xml:space="preserve"> PAGEREF _Toc430264859 \h </w:instrText>
                 </w:r>
                 <w:r>
                   <w:rPr>
@@ -594,7 +598,7 @@
                   <w14:ligatures w14:val="none"/>
                 </w:rPr>
               </w:pPr>
-              <w:hyperlink w:anchor="_Toc430185656" w:history="1">
+              <w:hyperlink w:anchor="_Toc430264860" w:history="1">
                 <w:r>
                   <w:rPr>
                     <w:rStyle w:val="Hyperlink"/>
@@ -621,7 +625,7 @@
                     <w:noProof/>
                     <w:webHidden/>
                   </w:rPr>
-                  <w:instrText xml:space="preserve"> PAGEREF _Toc430185656 \h </w:instrText>
+                  <w:instrText xml:space="preserve"> PAGEREF _Toc430264860 \h </w:instrText>
                 </w:r>
                 <w:r>
                   <w:rPr>
@@ -665,7 +669,7 @@
                   <w14:ligatures w14:val="none"/>
                 </w:rPr>
               </w:pPr>
-              <w:hyperlink w:anchor="_Toc430185657" w:history="1">
+              <w:hyperlink w:anchor="_Toc430264861" w:history="1">
                 <w:r>
                   <w:rPr>
                     <w:rStyle w:val="Hyperlink"/>
@@ -692,7 +696,7 @@
                     <w:noProof/>
                     <w:webHidden/>
                   </w:rPr>
-                  <w:instrText xml:space="preserve"> PAGEREF _Toc430185657 \h </w:instrText>
+                  <w:instrText xml:space="preserve"> PAGEREF _Toc430264861 \h </w:instrText>
                 </w:r>
                 <w:r>
                   <w:rPr>
@@ -733,7 +737,7 @@
                   <w14:ligatures w14:val="none"/>
                 </w:rPr>
               </w:pPr>
-              <w:hyperlink w:anchor="_Toc430185658" w:history="1">
+              <w:hyperlink w:anchor="_Toc430264862" w:history="1">
                 <w:r>
                   <w:rPr>
                     <w:rStyle w:val="Hyperlink"/>
@@ -760,7 +764,7 @@
                     <w:noProof/>
                     <w:webHidden/>
                   </w:rPr>
-                  <w:instrText xml:space="preserve"> PAGEREF _Toc430185658 \h </w:instrText>
+                  <w:instrText xml:space="preserve"> PAGEREF _Toc430264862 \h </w:instrText>
                 </w:r>
                 <w:r>
                   <w:rPr>
@@ -804,7 +808,7 @@
                   <w14:ligatures w14:val="none"/>
                 </w:rPr>
               </w:pPr>
-              <w:hyperlink w:anchor="_Toc430185659" w:history="1">
+              <w:hyperlink w:anchor="_Toc430264863" w:history="1">
                 <w:r>
                   <w:rPr>
                     <w:rStyle w:val="Hyperlink"/>
@@ -831,7 +835,7 @@
                     <w:noProof/>
                     <w:webHidden/>
                   </w:rPr>
-                  <w:instrText xml:space="preserve"> PAGEREF _Toc430185659 \h </w:instrText>
+                  <w:instrText xml:space="preserve"> PAGEREF _Toc430264863 \h </w:instrText>
                 </w:r>
                 <w:r>
                   <w:rPr>
@@ -872,7 +876,7 @@
                   <w14:ligatures w14:val="none"/>
                 </w:rPr>
               </w:pPr>
-              <w:hyperlink w:anchor="_Toc430185660" w:history="1">
+              <w:hyperlink w:anchor="_Toc430264864" w:history="1">
                 <w:r>
                   <w:rPr>
                     <w:rStyle w:val="Hyperlink"/>
@@ -899,7 +903,7 @@
                     <w:noProof/>
                     <w:webHidden/>
                   </w:rPr>
-                  <w:instrText xml:space="preserve"> PAGEREF _Toc430185660 \h </w:instrText>
+                  <w:instrText xml:space="preserve"> PAGEREF _Toc430264864 \h </w:instrText>
                 </w:r>
                 <w:r>
                   <w:rPr>
@@ -943,7 +947,7 @@
                   <w14:ligatures w14:val="none"/>
                 </w:rPr>
               </w:pPr>
-              <w:hyperlink w:anchor="_Toc430185661" w:history="1">
+              <w:hyperlink w:anchor="_Toc430264865" w:history="1">
                 <w:r>
                   <w:rPr>
                     <w:rStyle w:val="Hyperlink"/>
@@ -970,7 +974,7 @@
                     <w:noProof/>
                     <w:webHidden/>
                   </w:rPr>
-                  <w:instrText xml:space="preserve"> PAGEREF _Toc430185661 \h </w:instrText>
+                  <w:instrText xml:space="preserve"> PAGEREF _Toc430264865 \h </w:instrText>
                 </w:r>
                 <w:r>
                   <w:rPr>
@@ -1011,7 +1015,7 @@
                   <w14:ligatures w14:val="none"/>
                 </w:rPr>
               </w:pPr>
-              <w:hyperlink w:anchor="_Toc430185662" w:history="1">
+              <w:hyperlink w:anchor="_Toc430264866" w:history="1">
                 <w:r>
                   <w:rPr>
                     <w:rStyle w:val="Hyperlink"/>
@@ -1038,7 +1042,7 @@
                     <w:noProof/>
                     <w:webHidden/>
                   </w:rPr>
-                  <w:instrText xml:space="preserve"> PAGEREF _Toc430185662 \h </w:instrText>
+                  <w:instrText xml:space="preserve"> PAGEREF _Toc430264866 \h </w:instrText>
                 </w:r>
                 <w:r>
                   <w:rPr>
@@ -1079,7 +1083,7 @@
                   <w14:ligatures w14:val="none"/>
                 </w:rPr>
               </w:pPr>
-              <w:hyperlink w:anchor="_Toc430185663" w:history="1">
+              <w:hyperlink w:anchor="_Toc430264867" w:history="1">
                 <w:r>
                   <w:rPr>
                     <w:rStyle w:val="Hyperlink"/>
@@ -1106,7 +1110,7 @@
                     <w:noProof/>
                     <w:webHidden/>
                   </w:rPr>
-                  <w:instrText xml:space="preserve"> PAGEREF _Toc430185663 \h </w:instrText>
+                  <w:instrText xml:space="preserve"> PAGEREF _Toc430264867 \h </w:instrText>
                 </w:r>
                 <w:r>
                   <w:rPr>
@@ -1147,7 +1151,7 @@
                   <w14:ligatures w14:val="none"/>
                 </w:rPr>
               </w:pPr>
-              <w:hyperlink w:anchor="_Toc430185664" w:history="1">
+              <w:hyperlink w:anchor="_Toc430264868" w:history="1">
                 <w:r>
                   <w:rPr>
                     <w:rStyle w:val="Hyperlink"/>
@@ -1174,7 +1178,7 @@
                     <w:noProof/>
                     <w:webHidden/>
                   </w:rPr>
-                  <w:instrText xml:space="preserve"> PAGEREF _Toc430185664 \h </w:instrText>
+                  <w:instrText xml:space="preserve"> PAGEREF _Toc430264868 \h </w:instrText>
                 </w:r>
                 <w:r>
                   <w:rPr>
@@ -1218,7 +1222,7 @@
                   <w14:ligatures w14:val="none"/>
                 </w:rPr>
               </w:pPr>
-              <w:hyperlink w:anchor="_Toc430185665" w:history="1">
+              <w:hyperlink w:anchor="_Toc430264869" w:history="1">
                 <w:r>
                   <w:rPr>
                     <w:rStyle w:val="Hyperlink"/>
@@ -1245,7 +1249,7 @@
                     <w:noProof/>
                     <w:webHidden/>
                   </w:rPr>
-                  <w:instrText xml:space="preserve"> PAGEREF _Toc430185665 \h </w:instrText>
+                  <w:instrText xml:space="preserve"> PAGEREF _Toc430264869 \h </w:instrText>
                 </w:r>
                 <w:r>
                   <w:rPr>
@@ -1265,7 +1269,7 @@
                     <w:noProof/>
                     <w:webHidden/>
                   </w:rPr>
-                  <w:t>2</w:t>
+                  <w:t>3</w:t>
                 </w:r>
                 <w:r>
                   <w:rPr>
@@ -1286,13 +1290,13 @@
                   <w14:ligatures w14:val="none"/>
                 </w:rPr>
               </w:pPr>
-              <w:hyperlink w:anchor="_Toc430185666" w:history="1">
+              <w:hyperlink w:anchor="_Toc430264870" w:history="1">
                 <w:r>
                   <w:rPr>
                     <w:rStyle w:val="Hyperlink"/>
                     <w:noProof/>
                   </w:rPr>
-                  <w:t>Television</w:t>
+                  <w:t>Movies</w:t>
                 </w:r>
                 <w:r>
                   <w:rPr>
@@ -1313,7 +1317,7 @@
                     <w:noProof/>
                     <w:webHidden/>
                   </w:rPr>
-                  <w:instrText xml:space="preserve"> PAGEREF _Toc430185666 \h </w:instrText>
+                  <w:instrText xml:space="preserve"> PAGEREF _Toc430264870 \h </w:instrText>
                 </w:r>
                 <w:r>
                   <w:rPr>
@@ -1333,7 +1337,7 @@
                     <w:noProof/>
                     <w:webHidden/>
                   </w:rPr>
-                  <w:t>2</w:t>
+                  <w:t>3</w:t>
                 </w:r>
                 <w:r>
                   <w:rPr>
@@ -1354,7 +1358,7 @@
                   <w14:ligatures w14:val="none"/>
                 </w:rPr>
               </w:pPr>
-              <w:hyperlink w:anchor="_Toc430185667" w:history="1">
+              <w:hyperlink w:anchor="_Toc430264871" w:history="1">
                 <w:r>
                   <w:rPr>
                     <w:rStyle w:val="Hyperlink"/>
@@ -1381,7 +1385,7 @@
                     <w:noProof/>
                     <w:webHidden/>
                   </w:rPr>
-                  <w:instrText xml:space="preserve"> PAGEREF _Toc430185667 \h </w:instrText>
+                  <w:instrText xml:space="preserve"> PAGEREF _Toc430264871 \h </w:instrText>
                 </w:r>
                 <w:r>
                   <w:rPr>
@@ -1425,7 +1429,7 @@
                   <w14:ligatures w14:val="none"/>
                 </w:rPr>
               </w:pPr>
-              <w:hyperlink w:anchor="_Toc430185668" w:history="1">
+              <w:hyperlink w:anchor="_Toc430264872" w:history="1">
                 <w:r>
                   <w:rPr>
                     <w:rStyle w:val="Hyperlink"/>
@@ -1452,7 +1456,7 @@
                     <w:noProof/>
                     <w:webHidden/>
                   </w:rPr>
-                  <w:instrText xml:space="preserve"> PAGEREF _Toc430185668 \h </w:instrText>
+                  <w:instrText xml:space="preserve"> PAGEREF _Toc430264872 \h </w:instrText>
                 </w:r>
                 <w:r>
                   <w:rPr>
@@ -1493,7 +1497,7 @@
                   <w14:ligatures w14:val="none"/>
                 </w:rPr>
               </w:pPr>
-              <w:hyperlink w:anchor="_Toc430185669" w:history="1">
+              <w:hyperlink w:anchor="_Toc430264873" w:history="1">
                 <w:r>
                   <w:rPr>
                     <w:rStyle w:val="Hyperlink"/>
@@ -1520,7 +1524,7 @@
                     <w:noProof/>
                     <w:webHidden/>
                   </w:rPr>
-                  <w:instrText xml:space="preserve"> PAGEREF _Toc430185669 \h </w:instrText>
+                  <w:instrText xml:space="preserve"> PAGEREF _Toc430264873 \h </w:instrText>
                 </w:r>
                 <w:r>
                   <w:rPr>
@@ -1561,7 +1565,7 @@
                   <w14:ligatures w14:val="none"/>
                 </w:rPr>
               </w:pPr>
-              <w:hyperlink w:anchor="_Toc430185670" w:history="1">
+              <w:hyperlink w:anchor="_Toc430264874" w:history="1">
                 <w:r>
                   <w:rPr>
                     <w:rStyle w:val="Hyperlink"/>
@@ -1588,7 +1592,7 @@
                     <w:noProof/>
                     <w:webHidden/>
                   </w:rPr>
-                  <w:instrText xml:space="preserve"> PAGEREF _Toc430185670 \h </w:instrText>
+                  <w:instrText xml:space="preserve"> PAGEREF _Toc430264874 \h </w:instrText>
                 </w:r>
                 <w:r>
                   <w:rPr>
@@ -1629,7 +1633,7 @@
                   <w14:ligatures w14:val="none"/>
                 </w:rPr>
               </w:pPr>
-              <w:hyperlink w:anchor="_Toc430185671" w:history="1">
+              <w:hyperlink w:anchor="_Toc430264875" w:history="1">
                 <w:r>
                   <w:rPr>
                     <w:rStyle w:val="Hyperlink"/>
@@ -1656,7 +1660,7 @@
                     <w:noProof/>
                     <w:webHidden/>
                   </w:rPr>
-                  <w:instrText xml:space="preserve"> PAGEREF _Toc430185671 \h </w:instrText>
+                  <w:instrText xml:space="preserve"> PAGEREF _Toc430264875 \h </w:instrText>
                 </w:r>
                 <w:r>
                   <w:rPr>
@@ -1700,7 +1704,7 @@
                   <w14:ligatures w14:val="none"/>
                 </w:rPr>
               </w:pPr>
-              <w:hyperlink w:anchor="_Toc430185672" w:history="1">
+              <w:hyperlink w:anchor="_Toc430264876" w:history="1">
                 <w:r>
                   <w:rPr>
                     <w:rStyle w:val="Hyperlink"/>
@@ -1727,7 +1731,7 @@
                     <w:noProof/>
                     <w:webHidden/>
                   </w:rPr>
-                  <w:instrText xml:space="preserve"> PAGEREF _Toc430185672 \h </w:instrText>
+                  <w:instrText xml:space="preserve"> PAGEREF _Toc430264876 \h </w:instrText>
                 </w:r>
                 <w:r>
                   <w:rPr>
@@ -1771,7 +1775,7 @@
                   <w14:ligatures w14:val="none"/>
                 </w:rPr>
               </w:pPr>
-              <w:hyperlink w:anchor="_Toc430185673" w:history="1">
+              <w:hyperlink w:anchor="_Toc430264877" w:history="1">
                 <w:r>
                   <w:rPr>
                     <w:rStyle w:val="Hyperlink"/>
@@ -1798,7 +1802,7 @@
                     <w:noProof/>
                     <w:webHidden/>
                   </w:rPr>
-                  <w:instrText xml:space="preserve"> PAGEREF _Toc430185673 \h </w:instrText>
+                  <w:instrText xml:space="preserve"> PAGEREF _Toc430264877 \h </w:instrText>
                 </w:r>
                 <w:r>
                   <w:rPr>
@@ -1839,7 +1843,7 @@
                   <w14:ligatures w14:val="none"/>
                 </w:rPr>
               </w:pPr>
-              <w:hyperlink w:anchor="_Toc430185674" w:history="1">
+              <w:hyperlink w:anchor="_Toc430264878" w:history="1">
                 <w:r>
                   <w:rPr>
                     <w:rStyle w:val="Hyperlink"/>
@@ -1866,7 +1870,7 @@
                     <w:noProof/>
                     <w:webHidden/>
                   </w:rPr>
-                  <w:instrText xml:space="preserve"> PAGEREF _Toc430185674 \h </w:instrText>
+                  <w:instrText xml:space="preserve"> PAGEREF _Toc430264878 \h </w:instrText>
                 </w:r>
                 <w:r>
                   <w:rPr>
@@ -1907,7 +1911,7 @@
                   <w14:ligatures w14:val="none"/>
                 </w:rPr>
               </w:pPr>
-              <w:hyperlink w:anchor="_Toc430185675" w:history="1">
+              <w:hyperlink w:anchor="_Toc430264879" w:history="1">
                 <w:r>
                   <w:rPr>
                     <w:rStyle w:val="Hyperlink"/>
@@ -1934,7 +1938,7 @@
                     <w:noProof/>
                     <w:webHidden/>
                   </w:rPr>
-                  <w:instrText xml:space="preserve"> PAGEREF _Toc430185675 \h </w:instrText>
+                  <w:instrText xml:space="preserve"> PAGEREF _Toc430264879 \h </w:instrText>
                 </w:r>
                 <w:r>
                   <w:rPr>
@@ -1975,13 +1979,13 @@
                   <w14:ligatures w14:val="none"/>
                 </w:rPr>
               </w:pPr>
-              <w:hyperlink w:anchor="_Toc430185676" w:history="1">
+              <w:hyperlink w:anchor="_Toc430264880" w:history="1">
                 <w:r>
                   <w:rPr>
                     <w:rStyle w:val="Hyperlink"/>
                     <w:noProof/>
                   </w:rPr>
-                  <w:t>Mechanic #3 – Pickups</w:t>
+                  <w:t>Mechanic #3 – BATTLE SYSTEM</w:t>
                 </w:r>
                 <w:r>
                   <w:rPr>
@@ -2002,7 +2006,7 @@
                     <w:noProof/>
                     <w:webHidden/>
                   </w:rPr>
-                  <w:instrText xml:space="preserve"> PAGEREF _Toc430185676 \h </w:instrText>
+                  <w:instrText xml:space="preserve"> PAGEREF _Toc430264880 \h </w:instrText>
                 </w:r>
                 <w:r>
                   <w:rPr>
@@ -2022,7 +2026,7 @@
                     <w:noProof/>
                     <w:webHidden/>
                   </w:rPr>
-                  <w:t>3</w:t>
+                  <w:t>4</w:t>
                 </w:r>
                 <w:r>
                   <w:rPr>
@@ -2043,13 +2047,13 @@
                   <w14:ligatures w14:val="none"/>
                 </w:rPr>
               </w:pPr>
-              <w:hyperlink w:anchor="_Toc430185677" w:history="1">
+              <w:hyperlink w:anchor="_Toc430264881" w:history="1">
                 <w:r>
                   <w:rPr>
                     <w:rStyle w:val="Hyperlink"/>
                     <w:noProof/>
                   </w:rPr>
-                  <w:t>Mechanic #4- Compile System</w:t>
+                  <w:t>Mechanic #4- RANDOM LEVELS / OBSTACLES</w:t>
                 </w:r>
                 <w:r>
                   <w:rPr>
@@ -2070,7 +2074,7 @@
                     <w:noProof/>
                     <w:webHidden/>
                   </w:rPr>
-                  <w:instrText xml:space="preserve"> PAGEREF _Toc430185677 \h </w:instrText>
+                  <w:instrText xml:space="preserve"> PAGEREF _Toc430264881 \h </w:instrText>
                 </w:r>
                 <w:r>
                   <w:rPr>
@@ -2114,7 +2118,7 @@
                   <w14:ligatures w14:val="none"/>
                 </w:rPr>
               </w:pPr>
-              <w:hyperlink w:anchor="_Toc430185678" w:history="1">
+              <w:hyperlink w:anchor="_Toc430264882" w:history="1">
                 <w:r>
                   <w:rPr>
                     <w:rStyle w:val="Hyperlink"/>
@@ -2141,7 +2145,7 @@
                     <w:noProof/>
                     <w:webHidden/>
                   </w:rPr>
-                  <w:instrText xml:space="preserve"> PAGEREF _Toc430185678 \h </w:instrText>
+                  <w:instrText xml:space="preserve"> PAGEREF _Toc430264882 \h </w:instrText>
                 </w:r>
                 <w:r>
                   <w:rPr>
@@ -2182,7 +2186,7 @@
                   <w14:ligatures w14:val="none"/>
                 </w:rPr>
               </w:pPr>
-              <w:hyperlink w:anchor="_Toc430185679" w:history="1">
+              <w:hyperlink w:anchor="_Toc430264883" w:history="1">
                 <w:r>
                   <w:rPr>
                     <w:rStyle w:val="Hyperlink"/>
@@ -2209,7 +2213,7 @@
                     <w:noProof/>
                     <w:webHidden/>
                   </w:rPr>
-                  <w:instrText xml:space="preserve"> PAGEREF _Toc430185679 \h </w:instrText>
+                  <w:instrText xml:space="preserve"> PAGEREF _Toc430264883 \h </w:instrText>
                 </w:r>
                 <w:r>
                   <w:rPr>
@@ -2250,7 +2254,7 @@
                   <w14:ligatures w14:val="none"/>
                 </w:rPr>
               </w:pPr>
-              <w:hyperlink w:anchor="_Toc430185680" w:history="1">
+              <w:hyperlink w:anchor="_Toc430264884" w:history="1">
                 <w:r>
                   <w:rPr>
                     <w:rStyle w:val="Hyperlink"/>
@@ -2277,7 +2281,7 @@
                     <w:noProof/>
                     <w:webHidden/>
                   </w:rPr>
-                  <w:instrText xml:space="preserve"> PAGEREF _Toc430185680 \h </w:instrText>
+                  <w:instrText xml:space="preserve"> PAGEREF _Toc430264884 \h </w:instrText>
                 </w:r>
                 <w:r>
                   <w:rPr>
@@ -2318,7 +2322,7 @@
                   <w14:ligatures w14:val="none"/>
                 </w:rPr>
               </w:pPr>
-              <w:hyperlink w:anchor="_Toc430185681" w:history="1">
+              <w:hyperlink w:anchor="_Toc430264885" w:history="1">
                 <w:r>
                   <w:rPr>
                     <w:rStyle w:val="Hyperlink"/>
@@ -2345,7 +2349,7 @@
                     <w:noProof/>
                     <w:webHidden/>
                   </w:rPr>
-                  <w:instrText xml:space="preserve"> PAGEREF _Toc430185681 \h </w:instrText>
+                  <w:instrText xml:space="preserve"> PAGEREF _Toc430264885 \h </w:instrText>
                 </w:r>
                 <w:r>
                   <w:rPr>
@@ -2389,7 +2393,7 @@
                   <w14:ligatures w14:val="none"/>
                 </w:rPr>
               </w:pPr>
-              <w:hyperlink w:anchor="_Toc430185682" w:history="1">
+              <w:hyperlink w:anchor="_Toc430264886" w:history="1">
                 <w:r>
                   <w:rPr>
                     <w:rStyle w:val="Hyperlink"/>
@@ -2416,7 +2420,7 @@
                     <w:noProof/>
                     <w:webHidden/>
                   </w:rPr>
-                  <w:instrText xml:space="preserve"> PAGEREF _Toc430185682 \h </w:instrText>
+                  <w:instrText xml:space="preserve"> PAGEREF _Toc430264886 \h </w:instrText>
                 </w:r>
                 <w:r>
                   <w:rPr>
@@ -2436,7 +2440,7 @@
                     <w:noProof/>
                     <w:webHidden/>
                   </w:rPr>
-                  <w:t>4</w:t>
+                  <w:t>5</w:t>
                 </w:r>
                 <w:r>
                   <w:rPr>
@@ -2457,7 +2461,7 @@
                   <w14:ligatures w14:val="none"/>
                 </w:rPr>
               </w:pPr>
-              <w:hyperlink w:anchor="_Toc430185683" w:history="1">
+              <w:hyperlink w:anchor="_Toc430264887" w:history="1">
                 <w:r>
                   <w:rPr>
                     <w:rStyle w:val="Hyperlink"/>
@@ -2484,7 +2488,7 @@
                     <w:noProof/>
                     <w:webHidden/>
                   </w:rPr>
-                  <w:instrText xml:space="preserve"> PAGEREF _Toc430185683 \h </w:instrText>
+                  <w:instrText xml:space="preserve"> PAGEREF _Toc430264887 \h </w:instrText>
                 </w:r>
                 <w:r>
                   <w:rPr>
@@ -2504,7 +2508,7 @@
                     <w:noProof/>
                     <w:webHidden/>
                   </w:rPr>
-                  <w:t>4</w:t>
+                  <w:t>5</w:t>
                 </w:r>
                 <w:r>
                   <w:rPr>
@@ -2525,7 +2529,7 @@
                   <w14:ligatures w14:val="none"/>
                 </w:rPr>
               </w:pPr>
-              <w:hyperlink w:anchor="_Toc430185684" w:history="1">
+              <w:hyperlink w:anchor="_Toc430264888" w:history="1">
                 <w:r>
                   <w:rPr>
                     <w:rStyle w:val="Hyperlink"/>
@@ -2552,7 +2556,7 @@
                     <w:noProof/>
                     <w:webHidden/>
                   </w:rPr>
-                  <w:instrText xml:space="preserve"> PAGEREF _Toc430185684 \h </w:instrText>
+                  <w:instrText xml:space="preserve"> PAGEREF _Toc430264888 \h </w:instrText>
                 </w:r>
                 <w:r>
                   <w:rPr>
@@ -2572,7 +2576,7 @@
                     <w:noProof/>
                     <w:webHidden/>
                   </w:rPr>
-                  <w:t>4</w:t>
+                  <w:t>5</w:t>
                 </w:r>
                 <w:r>
                   <w:rPr>
@@ -2593,7 +2597,7 @@
                   <w14:ligatures w14:val="none"/>
                 </w:rPr>
               </w:pPr>
-              <w:hyperlink w:anchor="_Toc430185685" w:history="1">
+              <w:hyperlink w:anchor="_Toc430264889" w:history="1">
                 <w:r>
                   <w:rPr>
                     <w:rStyle w:val="Hyperlink"/>
@@ -2620,7 +2624,7 @@
                     <w:noProof/>
                     <w:webHidden/>
                   </w:rPr>
-                  <w:instrText xml:space="preserve"> PAGEREF _Toc430185685 \h </w:instrText>
+                  <w:instrText xml:space="preserve"> PAGEREF _Toc430264889 \h </w:instrText>
                 </w:r>
                 <w:r>
                   <w:rPr>
@@ -2640,7 +2644,7 @@
                     <w:noProof/>
                     <w:webHidden/>
                   </w:rPr>
-                  <w:t>4</w:t>
+                  <w:t>5</w:t>
                 </w:r>
                 <w:r>
                   <w:rPr>
@@ -2661,7 +2665,7 @@
                   <w14:ligatures w14:val="none"/>
                 </w:rPr>
               </w:pPr>
-              <w:hyperlink w:anchor="_Toc430185686" w:history="1">
+              <w:hyperlink w:anchor="_Toc430264890" w:history="1">
                 <w:r>
                   <w:rPr>
                     <w:rStyle w:val="Hyperlink"/>
@@ -2688,7 +2692,7 @@
                     <w:noProof/>
                     <w:webHidden/>
                   </w:rPr>
-                  <w:instrText xml:space="preserve"> PAGEREF _Toc430185686 \h </w:instrText>
+                  <w:instrText xml:space="preserve"> PAGEREF _Toc430264890 \h </w:instrText>
                 </w:r>
                 <w:r>
                   <w:rPr>
@@ -2729,7 +2733,7 @@
                   <w14:ligatures w14:val="none"/>
                 </w:rPr>
               </w:pPr>
-              <w:hyperlink w:anchor="_Toc430185687" w:history="1">
+              <w:hyperlink w:anchor="_Toc430264891" w:history="1">
                 <w:r>
                   <w:rPr>
                     <w:rStyle w:val="Hyperlink"/>
@@ -2756,7 +2760,7 @@
                     <w:noProof/>
                     <w:webHidden/>
                   </w:rPr>
-                  <w:instrText xml:space="preserve"> PAGEREF _Toc430185687 \h </w:instrText>
+                  <w:instrText xml:space="preserve"> PAGEREF _Toc430264891 \h </w:instrText>
                 </w:r>
                 <w:r>
                   <w:rPr>
@@ -2797,7 +2801,7 @@
                   <w14:ligatures w14:val="none"/>
                 </w:rPr>
               </w:pPr>
-              <w:hyperlink w:anchor="_Toc430185688" w:history="1">
+              <w:hyperlink w:anchor="_Toc430264892" w:history="1">
                 <w:r>
                   <w:rPr>
                     <w:rStyle w:val="Hyperlink"/>
@@ -2824,7 +2828,7 @@
                     <w:noProof/>
                     <w:webHidden/>
                   </w:rPr>
-                  <w:instrText xml:space="preserve"> PAGEREF _Toc430185688 \h </w:instrText>
+                  <w:instrText xml:space="preserve"> PAGEREF _Toc430264892 \h </w:instrText>
                 </w:r>
                 <w:r>
                   <w:rPr>
@@ -2844,7 +2848,7 @@
                     <w:noProof/>
                     <w:webHidden/>
                   </w:rPr>
-                  <w:t>5</w:t>
+                  <w:t>6</w:t>
                 </w:r>
                 <w:r>
                   <w:rPr>
@@ -2865,7 +2869,7 @@
                   <w14:ligatures w14:val="none"/>
                 </w:rPr>
               </w:pPr>
-              <w:hyperlink w:anchor="_Toc430185689" w:history="1">
+              <w:hyperlink w:anchor="_Toc430264893" w:history="1">
                 <w:r>
                   <w:rPr>
                     <w:rStyle w:val="Hyperlink"/>
@@ -2892,7 +2896,7 @@
                     <w:noProof/>
                     <w:webHidden/>
                   </w:rPr>
-                  <w:instrText xml:space="preserve"> PAGEREF _Toc430185689 \h </w:instrText>
+                  <w:instrText xml:space="preserve"> PAGEREF _Toc430264893 \h </w:instrText>
                 </w:r>
                 <w:r>
                   <w:rPr>
@@ -2912,7 +2916,7 @@
                     <w:noProof/>
                     <w:webHidden/>
                   </w:rPr>
-                  <w:t>5</w:t>
+                  <w:t>6</w:t>
                 </w:r>
                 <w:r>
                   <w:rPr>
@@ -2933,7 +2937,7 @@
                   <w14:ligatures w14:val="none"/>
                 </w:rPr>
               </w:pPr>
-              <w:hyperlink w:anchor="_Toc430185690" w:history="1">
+              <w:hyperlink w:anchor="_Toc430264894" w:history="1">
                 <w:r>
                   <w:rPr>
                     <w:rStyle w:val="Hyperlink"/>
@@ -2960,7 +2964,7 @@
                     <w:noProof/>
                     <w:webHidden/>
                   </w:rPr>
-                  <w:instrText xml:space="preserve"> PAGEREF _Toc430185690 \h </w:instrText>
+                  <w:instrText xml:space="preserve"> PAGEREF _Toc430264894 \h </w:instrText>
                 </w:r>
                 <w:r>
                   <w:rPr>
@@ -2980,7 +2984,7 @@
                     <w:noProof/>
                     <w:webHidden/>
                   </w:rPr>
-                  <w:t>5</w:t>
+                  <w:t>6</w:t>
                 </w:r>
                 <w:r>
                   <w:rPr>
@@ -3014,7 +3018,7 @@
         </w:sdt>
       </w:sdtContent>
     </w:sdt>
-    <w:bookmarkStart w:id="1" w:name="_Toc430185655" w:displacedByCustomXml="next"/>
+    <w:bookmarkStart w:id="0" w:name="_Toc430264859" w:displacedByCustomXml="next"/>
     <w:sdt>
       <w:sdtPr>
         <w:alias w:val="Title"/>
@@ -3029,47 +3033,51 @@
             <w:pStyle w:val="Heading1"/>
           </w:pPr>
           <w:r>
-            <w:t>Dude Wheres My IQ?</w:t>
+            <w:t>Dude Where’s My IQ?</w:t>
           </w:r>
         </w:p>
       </w:sdtContent>
     </w:sdt>
-    <w:bookmarkEnd w:id="1" w:displacedByCustomXml="prev"/>
+    <w:bookmarkEnd w:id="0" w:displacedByCustomXml="prev"/>
     <w:p>
       <w:pPr>
         <w:pStyle w:val="Heading2"/>
       </w:pPr>
-      <w:bookmarkStart w:id="2" w:name="_Toc430185656"/>
+      <w:bookmarkStart w:id="1" w:name="_Toc430264860"/>
       <w:r>
         <w:t>Theme / Setting / genre</w:t>
       </w:r>
-      <w:bookmarkEnd w:id="2"/>
+      <w:bookmarkEnd w:id="1"/>
     </w:p>
     <w:p>
       <w:r>
         <w:t xml:space="preserve">“Dude </w:t>
       </w:r>
-      <w:proofErr w:type="gramStart"/>
-      <w:r>
-        <w:t>Where’s</w:t>
-      </w:r>
-      <w:r>
-        <w:t xml:space="preserve"> My IQ</w:t>
-      </w:r>
-      <w:proofErr w:type="gramEnd"/>
-      <w:r>
-        <w:t>?” is a …</w:t>
+      <w:r>
+        <w:t>where’s My IQ</w:t>
+      </w:r>
+      <w:r>
+        <w:t>?” is a</w:t>
+      </w:r>
+      <w:r>
+        <w:t xml:space="preserve"> 3d Environment with 2d Characters and 2d items. This will be a side scrolling rogue style battle game.  The Levels will be Randomly Generated with a start and finish, where randomly the player will encounter people with very low IQ’s.  The setting of this game takes place in a world where all the people left residing on the planet are not the brightest.  This game will have a cartoony feel with 3d elements. This game will be under the rogue style game where </w:t>
+      </w:r>
+      <w:r>
+        <w:t xml:space="preserve">a player will strive to make it as far as they can with what they collect and what they are randomly awarded with. </w:t>
+      </w:r>
+      <w:r>
+        <w:t xml:space="preserve"> </w:t>
       </w:r>
     </w:p>
     <w:p>
       <w:pPr>
         <w:pStyle w:val="Heading2"/>
       </w:pPr>
-      <w:bookmarkStart w:id="3" w:name="_Toc430185657"/>
+      <w:bookmarkStart w:id="2" w:name="_Toc430264861"/>
       <w:r>
         <w:t>Core GamePlay Mechanics (Brief)</w:t>
       </w:r>
-      <w:bookmarkEnd w:id="3"/>
+      <w:bookmarkEnd w:id="2"/>
     </w:p>
     <w:p>
       <w:r>
@@ -3089,34 +3097,41 @@
     </w:p>
     <w:p>
       <w:r>
+        <w:t>- Battle System Where the player tries to make people smarter.</w:t>
+      </w:r>
+    </w:p>
+    <w:p>
+      <w:r>
         <w:t xml:space="preserve">- </w:t>
       </w:r>
       <w:r>
-        <w:t>Compile</w:t>
-      </w:r>
-      <w:r>
-        <w:t xml:space="preserve"> System (acts as a timer)</w:t>
+        <w:t>Levels will be built and laid down randomly with random obstacles and random inhabitants</w:t>
+      </w:r>
+    </w:p>
+    <w:p>
+      <w:r>
+        <w:t>- Ability and Level System</w:t>
       </w:r>
     </w:p>
     <w:p>
       <w:pPr>
         <w:pStyle w:val="Heading3"/>
       </w:pPr>
-      <w:bookmarkStart w:id="4" w:name="_Toc430185658"/>
+      <w:bookmarkStart w:id="3" w:name="_Toc430264862"/>
       <w:r>
         <w:t>Controls</w:t>
       </w:r>
-      <w:bookmarkEnd w:id="4"/>
+      <w:bookmarkEnd w:id="3"/>
     </w:p>
     <w:p>
       <w:r>
-        <w:t>The player will use the mouse to aim around and use the (</w:t>
-      </w:r>
-      <w:r>
-        <w:t>E</w:t>
-      </w:r>
-      <w:r>
-        <w:t>) button to engage with items.</w:t>
+        <w:t>The player will use the mouse to</w:t>
+      </w:r>
+      <w:r>
+        <w:t xml:space="preserve"> click on items in the inventory</w:t>
+      </w:r>
+      <w:r>
+        <w:t>.</w:t>
       </w:r>
     </w:p>
     <w:p>
@@ -3160,24 +3175,24 @@
       <w:pPr>
         <w:pStyle w:val="Heading2"/>
       </w:pPr>
-      <w:bookmarkStart w:id="5" w:name="_Toc430185659"/>
+      <w:bookmarkStart w:id="4" w:name="_Toc430264863"/>
       <w:r>
         <w:t>Monetization Model</w:t>
       </w:r>
-      <w:bookmarkEnd w:id="5"/>
+      <w:bookmarkEnd w:id="4"/>
     </w:p>
     <w:p>
       <w:pPr>
         <w:pStyle w:val="Heading3"/>
       </w:pPr>
-      <w:bookmarkStart w:id="6" w:name="_Toc430185660"/>
+      <w:bookmarkStart w:id="5" w:name="_Toc430264864"/>
       <w:r>
         <w:t>Monetization typ</w:t>
       </w:r>
       <w:r>
         <w:t>e</w:t>
       </w:r>
-      <w:bookmarkEnd w:id="6"/>
+      <w:bookmarkEnd w:id="5"/>
     </w:p>
     <w:p>
       <w:pPr>
@@ -3197,24 +3212,24 @@
       <w:pPr>
         <w:pStyle w:val="Heading2"/>
       </w:pPr>
-      <w:bookmarkStart w:id="7" w:name="_Toc430185661"/>
+      <w:bookmarkStart w:id="6" w:name="_Toc430264865"/>
       <w:r>
         <w:t>P</w:t>
       </w:r>
       <w:r>
         <w:t>roject Scope</w:t>
       </w:r>
-      <w:bookmarkEnd w:id="7"/>
+      <w:bookmarkEnd w:id="6"/>
     </w:p>
     <w:p>
       <w:pPr>
         <w:pStyle w:val="Heading3"/>
       </w:pPr>
-      <w:bookmarkStart w:id="8" w:name="_Toc430185662"/>
+      <w:bookmarkStart w:id="7" w:name="_Toc430264866"/>
       <w:r>
         <w:t>Game Time Scale</w:t>
       </w:r>
-      <w:bookmarkEnd w:id="8"/>
+      <w:bookmarkEnd w:id="7"/>
     </w:p>
     <w:p>
       <w:pPr>
@@ -3246,7 +3261,7 @@
       <w:pPr>
         <w:pStyle w:val="Heading3"/>
       </w:pPr>
-      <w:bookmarkStart w:id="9" w:name="_Toc430185663"/>
+      <w:bookmarkStart w:id="8" w:name="_Toc430264867"/>
       <w:r>
         <w:t>T</w:t>
       </w:r>
@@ -3262,7 +3277,7 @@
       <w:r>
         <w:t xml:space="preserve"> Size</w:t>
       </w:r>
-      <w:bookmarkEnd w:id="9"/>
+      <w:bookmarkEnd w:id="8"/>
     </w:p>
     <w:p>
       <w:r>
@@ -3279,11 +3294,12 @@
       <w:pPr>
         <w:pStyle w:val="Heading3"/>
       </w:pPr>
-      <w:bookmarkStart w:id="10" w:name="_Toc430185664"/>
-      <w:r>
+      <w:bookmarkStart w:id="9" w:name="_Toc430264868"/>
+      <w:r>
+        <w:lastRenderedPageBreak/>
         <w:t>Licences/ Hardware/ Other Costs</w:t>
       </w:r>
-      <w:bookmarkEnd w:id="10"/>
+      <w:bookmarkEnd w:id="9"/>
     </w:p>
     <w:p>
       <w:pPr>
@@ -3306,102 +3322,46 @@
       <w:pPr>
         <w:pStyle w:val="Heading2"/>
       </w:pPr>
-      <w:bookmarkStart w:id="11" w:name="_Toc430185665"/>
+      <w:bookmarkStart w:id="10" w:name="_Toc430264869"/>
       <w:r>
         <w:t>Influences</w:t>
       </w:r>
-      <w:bookmarkEnd w:id="11"/>
+      <w:bookmarkEnd w:id="10"/>
     </w:p>
     <w:p>
       <w:pPr>
         <w:pStyle w:val="Heading3"/>
       </w:pPr>
-      <w:bookmarkStart w:id="12" w:name="_Toc430185666"/>
-      <w:r>
-        <w:t>T</w:t>
-      </w:r>
-      <w:r>
-        <w:t>elevision</w:t>
-      </w:r>
-      <w:bookmarkEnd w:id="12"/>
+      <w:bookmarkStart w:id="11" w:name="_Toc430264870"/>
+      <w:r>
+        <w:t>Movies</w:t>
+      </w:r>
+      <w:bookmarkEnd w:id="11"/>
     </w:p>
     <w:p>
       <w:r>
-        <w:t>Survivor Series</w:t>
+        <w:t>“Idiocracy”</w:t>
       </w:r>
     </w:p>
     <w:p>
       <w:pPr>
         <w:pStyle w:val="Heading3"/>
       </w:pPr>
-      <w:bookmarkStart w:id="13" w:name="_Toc430185667"/>
-      <w:r>
-        <w:lastRenderedPageBreak/>
+      <w:bookmarkStart w:id="12" w:name="_Toc430264871"/>
+      <w:r>
         <w:t>Games</w:t>
       </w:r>
-      <w:bookmarkEnd w:id="13"/>
+      <w:bookmarkEnd w:id="12"/>
     </w:p>
     <w:p>
       <w:r>
-        <w:t xml:space="preserve">This Game Implements some well-known methods found in many survival games including “Rust” and “Dead Island”. </w:t>
-      </w:r>
-    </w:p>
-    <w:p>
-      <w:pPr>
-        <w:pStyle w:val="Heading2"/>
-      </w:pPr>
-      <w:bookmarkStart w:id="14" w:name="_Toc430185668"/>
-      <w:r>
-        <w:t>Target Market</w:t>
-      </w:r>
-      <w:r>
-        <w:t xml:space="preserve"> &amp; target PlatForms</w:t>
-      </w:r>
-      <w:bookmarkEnd w:id="14"/>
-    </w:p>
-    <w:p>
-      <w:pPr>
-        <w:pStyle w:val="Heading3"/>
-      </w:pPr>
-      <w:bookmarkStart w:id="15" w:name="_Toc430185669"/>
-      <w:r>
-        <w:t>The Elevator Pitch</w:t>
-      </w:r>
-      <w:bookmarkEnd w:id="15"/>
-    </w:p>
-    <w:p>
-      <w:r>
-        <w:t>The life of a tiny robot cleaning bugs of a programmer is now you! You must help the programmer compile his program before a total motherboard meltdown occurs.</w:t>
-      </w:r>
-    </w:p>
-    <w:p>
-      <w:pPr>
-        <w:pStyle w:val="Heading3"/>
-      </w:pPr>
-      <w:bookmarkStart w:id="16" w:name="_Toc430185670"/>
-      <w:r>
-        <w:t>Target Contact Demographics</w:t>
-      </w:r>
-      <w:bookmarkEnd w:id="16"/>
-    </w:p>
-    <w:p>
-      <w:r>
-        <w:t>Any age group will find this game fun and challenging, this should be a good game to burn a little time on and study some great mechanics that were put into place.</w:t>
-      </w:r>
-    </w:p>
-    <w:p>
-      <w:pPr>
-        <w:pStyle w:val="Heading3"/>
-      </w:pPr>
-      <w:bookmarkStart w:id="17" w:name="_Toc430185671"/>
-      <w:r>
-        <w:t>Platforms</w:t>
-      </w:r>
-      <w:bookmarkEnd w:id="17"/>
-    </w:p>
-    <w:p>
-      <w:r>
-        <w:t xml:space="preserve">This game will be solely released on the PC. </w:t>
+        <w:t xml:space="preserve">This game will have some elements found in games such as “Stick it to the man”, “Binding of Isaac”, with the Battle Style of Paper Mario / </w:t>
+      </w:r>
+      <w:r>
+        <w:t>Pokémon</w:t>
+      </w:r>
+      <w:r>
+        <w:t>.</w:t>
       </w:r>
     </w:p>
     <w:p/>
@@ -3409,185 +3369,58 @@
       <w:pPr>
         <w:pStyle w:val="Heading2"/>
       </w:pPr>
-      <w:bookmarkStart w:id="18" w:name="_Toc430185672"/>
-      <w:r>
-        <w:t>What sets this project apart</w:t>
-      </w:r>
-      <w:bookmarkEnd w:id="18"/>
-      <w:r>
-        <w:t xml:space="preserve"> </w:t>
-      </w:r>
-    </w:p>
-    <w:p>
-      <w:r>
-        <w:t xml:space="preserve">This game will put the player on the edge of their seat while they rush around trying to </w:t>
-      </w:r>
-      <w:r>
-        <w:t>compile the program</w:t>
-      </w:r>
-      <w:r>
-        <w:t>. The c</w:t>
-      </w:r>
-      <w:r>
-        <w:t xml:space="preserve">artoony 3D look will </w:t>
-      </w:r>
-      <w:r>
-        <w:t xml:space="preserve">keep the players </w:t>
-      </w:r>
-      <w:r>
-        <w:t>eyes</w:t>
-      </w:r>
-      <w:r>
-        <w:t xml:space="preserve"> peeled as they search the </w:t>
-      </w:r>
-      <w:r>
-        <w:t>motherboard</w:t>
-      </w:r>
-      <w:r>
-        <w:t xml:space="preserve"> of randomness. </w:t>
-      </w:r>
-      <w:r>
-        <w:t xml:space="preserve">There will be core components of the motherboard placed for the nerds out there that will recognize them. </w:t>
-      </w:r>
-    </w:p>
-    <w:p>
-      <w:pPr>
-        <w:pStyle w:val="Heading2"/>
-      </w:pPr>
-      <w:bookmarkStart w:id="19" w:name="_Toc430185673"/>
-      <w:r>
-        <w:t>Core gameplay MECHANICS (detailed)</w:t>
-      </w:r>
-      <w:bookmarkEnd w:id="19"/>
+      <w:bookmarkStart w:id="13" w:name="_Toc430264872"/>
+      <w:r>
+        <w:t>Target Market</w:t>
+      </w:r>
+      <w:r>
+        <w:t xml:space="preserve"> &amp; target PlatForms</w:t>
+      </w:r>
+      <w:bookmarkEnd w:id="13"/>
     </w:p>
     <w:p>
       <w:pPr>
         <w:pStyle w:val="Heading3"/>
       </w:pPr>
-      <w:bookmarkStart w:id="20" w:name="_Toc430185674"/>
-      <w:r>
-        <w:t>Mechanic #1</w:t>
-      </w:r>
-      <w:r>
-        <w:t xml:space="preserve"> </w:t>
-      </w:r>
-      <w:r>
-        <w:t xml:space="preserve">– </w:t>
-      </w:r>
-      <w:r>
-        <w:t>Acceleration / Deceleration</w:t>
-      </w:r>
-      <w:r>
-        <w:t xml:space="preserve"> / Jumping</w:t>
-      </w:r>
-      <w:bookmarkEnd w:id="20"/>
-      <w:r>
-        <w:t xml:space="preserve"> </w:t>
-      </w:r>
+      <w:bookmarkStart w:id="14" w:name="_Toc430264873"/>
+      <w:r>
+        <w:t>The Elevator Pitch</w:t>
+      </w:r>
+      <w:bookmarkEnd w:id="14"/>
     </w:p>
     <w:p>
       <w:r>
-        <w:t xml:space="preserve">Players will have a realistic speed and feel. </w:t>
-      </w:r>
-      <w:r>
-        <w:t xml:space="preserve">There will be Gravity in the game that will feel realistic and be to par with most modern first person games. There we be an implemented jump that will force the player off the ground for a jump. A player will Accelerate to a steady jog speed and then decelerate to 0 after the W or S key is let go. </w:t>
+        <w:t xml:space="preserve">This world we know of is becoming less and less smart… We are now stuck at a stale mate and it is up to you to spread the long lost knowledge of the smart people. Will you have what it takes to bring the numbskulls of the world up to par with the average IQ? </w:t>
       </w:r>
     </w:p>
     <w:p>
       <w:pPr>
         <w:pStyle w:val="Heading3"/>
       </w:pPr>
-      <w:bookmarkStart w:id="21" w:name="_Toc430185675"/>
-      <w:r>
-        <w:t>Mechanic #2</w:t>
-      </w:r>
-      <w:r>
-        <w:t xml:space="preserve"> – </w:t>
-      </w:r>
-      <w:r>
-        <w:t>Interaction With 3d Objects</w:t>
-      </w:r>
-      <w:bookmarkEnd w:id="21"/>
+      <w:bookmarkStart w:id="15" w:name="_Toc430264874"/>
+      <w:r>
+        <w:t>Target Contact Demographics</w:t>
+      </w:r>
+      <w:bookmarkEnd w:id="15"/>
     </w:p>
     <w:p>
       <w:r>
-        <w:t>Players must eliminate bugs by interacting with them with the E key.</w:t>
+        <w:t>Any age group will find this game fun and challenging, this should be a good game to burn a little time on and study some great mechanics that were put into place.</w:t>
       </w:r>
     </w:p>
     <w:p>
       <w:pPr>
         <w:pStyle w:val="Heading3"/>
       </w:pPr>
-      <w:bookmarkStart w:id="22" w:name="_Toc430185676"/>
-      <w:r>
-        <w:t>Mechanic #3</w:t>
-      </w:r>
-      <w:r>
-        <w:t xml:space="preserve"> – </w:t>
-      </w:r>
-      <w:r>
-        <w:t>Pickups</w:t>
-      </w:r>
-      <w:bookmarkEnd w:id="22"/>
-      <w:r>
-        <w:t xml:space="preserve"> </w:t>
-      </w:r>
+      <w:bookmarkStart w:id="16" w:name="_Toc430264875"/>
+      <w:r>
+        <w:t>Platforms</w:t>
+      </w:r>
+      <w:bookmarkEnd w:id="16"/>
     </w:p>
     <w:p>
       <w:r>
-        <w:t xml:space="preserve">There will be speed boosts randomly </w:t>
-      </w:r>
-      <w:r>
-        <w:t>that will increase the players speed thus giving a bonus to helping you complete the compilation process.</w:t>
-      </w:r>
-    </w:p>
-    <w:p>
-      <w:pPr>
-        <w:pStyle w:val="Heading3"/>
-      </w:pPr>
-      <w:bookmarkStart w:id="23" w:name="_Toc430185677"/>
-      <w:r>
-        <w:lastRenderedPageBreak/>
-        <w:t>Mechanic #4</w:t>
-      </w:r>
-      <w:r>
-        <w:t xml:space="preserve">- </w:t>
-      </w:r>
-      <w:r>
-        <w:t>Compile</w:t>
-      </w:r>
-      <w:r>
-        <w:t xml:space="preserve"> System</w:t>
-      </w:r>
-      <w:bookmarkEnd w:id="23"/>
-      <w:r>
-        <w:t xml:space="preserve"> </w:t>
-      </w:r>
-    </w:p>
-    <w:p>
-      <w:r>
-        <w:t xml:space="preserve">There will be a </w:t>
-      </w:r>
-      <w:r>
-        <w:t>Compilation</w:t>
-      </w:r>
-      <w:r>
-        <w:t xml:space="preserve"> bar on the right side of the screen that will start out </w:t>
-      </w:r>
-      <w:r>
-        <w:t>empty</w:t>
-      </w:r>
-      <w:r>
-        <w:t xml:space="preserve"> at the start of a game.</w:t>
-      </w:r>
-      <w:r>
-        <w:t xml:space="preserve"> There will also be another bar that has do with how many bugs are in the program at the time. </w:t>
-      </w:r>
-      <w:r>
-        <w:t xml:space="preserve"> </w:t>
-      </w:r>
-      <w:r>
-        <w:t>If the bugs reach the max amount, you will have a full motherboard meltdown and lose the game.</w:t>
+        <w:t xml:space="preserve">This game will be solely released on the PC. </w:t>
       </w:r>
     </w:p>
     <w:p/>
@@ -3595,85 +3428,266 @@
       <w:pPr>
         <w:pStyle w:val="Heading2"/>
       </w:pPr>
-      <w:bookmarkStart w:id="24" w:name="_Toc430185678"/>
-      <w:r>
-        <w:t>Story and gameplay</w:t>
-      </w:r>
-      <w:bookmarkEnd w:id="24"/>
+      <w:bookmarkStart w:id="17" w:name="_Toc430264876"/>
+      <w:r>
+        <w:t>What sets this project apart</w:t>
+      </w:r>
+      <w:bookmarkEnd w:id="17"/>
+      <w:r>
+        <w:t xml:space="preserve"> </w:t>
+      </w:r>
+    </w:p>
+    <w:p>
+      <w:r>
+        <w:t xml:space="preserve">This game will be ever expanding and offer great laughs for all. People will play this game and relate with the absolute absurdity of the dumb characters and what they do/ say. </w:t>
+      </w:r>
+    </w:p>
+    <w:p>
+      <w:pPr>
+        <w:pStyle w:val="Heading2"/>
+      </w:pPr>
+      <w:bookmarkStart w:id="18" w:name="_Toc430264877"/>
+      <w:r>
+        <w:t>Core gameplay MECHANICS (detailed)</w:t>
+      </w:r>
+      <w:bookmarkEnd w:id="18"/>
     </w:p>
     <w:p>
       <w:pPr>
         <w:pStyle w:val="Heading3"/>
       </w:pPr>
-      <w:bookmarkStart w:id="25" w:name="_Toc430185679"/>
-      <w:r>
-        <w:t>Story (BRIEF)</w:t>
-      </w:r>
-      <w:bookmarkEnd w:id="25"/>
+      <w:bookmarkStart w:id="19" w:name="_Toc430264878"/>
+      <w:r>
+        <w:t>Mechanic #1</w:t>
+      </w:r>
+      <w:r>
+        <w:t xml:space="preserve"> </w:t>
+      </w:r>
+      <w:r>
+        <w:t xml:space="preserve">– </w:t>
+      </w:r>
+      <w:r>
+        <w:t>Acceleration / Deceleration</w:t>
+      </w:r>
+      <w:r>
+        <w:t xml:space="preserve"> / Jumping</w:t>
+      </w:r>
+      <w:bookmarkEnd w:id="19"/>
+      <w:r>
+        <w:t xml:space="preserve"> </w:t>
+      </w:r>
     </w:p>
     <w:p>
       <w:r>
-        <w:t>-</w:t>
-      </w:r>
-      <w:r>
-        <w:t xml:space="preserve"> Trapped </w:t>
-      </w:r>
-      <w:r>
-        <w:t>on a motherboard</w:t>
-      </w:r>
-      <w:r>
-        <w:t>!</w:t>
-      </w:r>
-    </w:p>
-    <w:p>
-      <w:r>
-        <w:t>-</w:t>
-      </w:r>
-      <w:r>
-        <w:t xml:space="preserve"> </w:t>
-      </w:r>
-      <w:r>
-        <w:t>Eliminate those bugs before a nasty motherboard meltdown occurs</w:t>
-      </w:r>
-      <w:r>
-        <w:t>!</w:t>
-      </w:r>
-    </w:p>
-    <w:p>
-      <w:r>
-        <w:t>- Help</w:t>
-      </w:r>
-      <w:r>
-        <w:t xml:space="preserve"> a programmer compile a program</w:t>
-      </w:r>
-      <w:r>
-        <w:t>!</w:t>
+        <w:t xml:space="preserve">Players will have a realistic speed and feel. </w:t>
+      </w:r>
+      <w:r>
+        <w:t xml:space="preserve">There will be Gravity </w:t>
+      </w:r>
+      <w:r>
+        <w:t>as well as an</w:t>
+      </w:r>
+      <w:r>
+        <w:t xml:space="preserve"> implemented jump that will force the player off the ground for a jump. A player will Accelerate to a steady jog speed and then decelerate to 0 after the W or S key is let go. </w:t>
       </w:r>
     </w:p>
     <w:p>
       <w:pPr>
         <w:pStyle w:val="Heading3"/>
       </w:pPr>
-      <w:bookmarkStart w:id="26" w:name="_Toc430185680"/>
-      <w:r>
-        <w:t>Story (Detailed)</w:t>
-      </w:r>
-      <w:bookmarkEnd w:id="26"/>
+      <w:bookmarkStart w:id="20" w:name="_Toc430264879"/>
+      <w:r>
+        <w:lastRenderedPageBreak/>
+        <w:t>Mechanic #2</w:t>
+      </w:r>
+      <w:r>
+        <w:t xml:space="preserve"> – </w:t>
+      </w:r>
+      <w:r>
+        <w:t>Interaction With 3d Objects</w:t>
+      </w:r>
+      <w:bookmarkEnd w:id="20"/>
     </w:p>
     <w:p>
       <w:r>
-        <w:t xml:space="preserve">You are a mini robot that navigates through the motherboard of a programmer that is trying to compile a program. You only exist during the compilation process so it is your goal to eliminate all the bugs to let the program fully compile. </w:t>
+        <w:t xml:space="preserve">Players </w:t>
+      </w:r>
+      <w:r>
+        <w:t xml:space="preserve">will encounter objects they can pick up with the </w:t>
+      </w:r>
+      <w:r>
+        <w:t>E key.</w:t>
+      </w:r>
+      <w:r>
+        <w:t xml:space="preserve">  Players will also engage battles by </w:t>
+      </w:r>
+      <w:r>
+        <w:t xml:space="preserve">bumping into </w:t>
+      </w:r>
+      <w:r>
+        <w:t xml:space="preserve">a dumb </w:t>
+      </w:r>
+      <w:r>
+        <w:t>guy (</w:t>
+      </w:r>
+      <w:r>
+        <w:t>sphere to sphere collision)</w:t>
+      </w:r>
+      <w:r>
+        <w:t>.</w:t>
       </w:r>
     </w:p>
     <w:p>
       <w:pPr>
         <w:pStyle w:val="Heading3"/>
       </w:pPr>
-      <w:bookmarkStart w:id="27" w:name="_Toc430185681"/>
-      <w:r>
+      <w:bookmarkStart w:id="21" w:name="_Toc430264880"/>
+      <w:r>
+        <w:t>Mechanic #3</w:t>
+      </w:r>
+      <w:r>
+        <w:t xml:space="preserve"> – </w:t>
+      </w:r>
+      <w:bookmarkEnd w:id="21"/>
+      <w:r>
+        <w:t>Batle System</w:t>
+      </w:r>
+      <w:r>
+        <w:t xml:space="preserve"> </w:t>
+      </w:r>
+    </w:p>
+    <w:p>
+      <w:r>
+        <w:t xml:space="preserve">The player will enter a state of battle where choices will be made on what ability will be used to teach the dumb guy. A player will start out at </w:t>
+      </w:r>
+      <w:r>
+        <w:t>a level</w:t>
+      </w:r>
+      <w:r>
+        <w:t xml:space="preserve"> 1 smart guy and that will </w:t>
+      </w:r>
+      <w:r>
+        <w:t xml:space="preserve">increase as they win battles. As they progress through the random levels. Once a player becomes level 15 they have essentially beaten the game and. Players can lose the game if they themselves become a dumbass (IQ becomes lower than average). </w:t>
+      </w:r>
+    </w:p>
+    <w:p>
+      <w:pPr>
+        <w:pStyle w:val="Heading3"/>
+      </w:pPr>
+      <w:bookmarkStart w:id="22" w:name="_Toc430264881"/>
+      <w:r>
+        <w:t>Mechanic #4</w:t>
+      </w:r>
+      <w:r>
+        <w:t xml:space="preserve">- </w:t>
+      </w:r>
+      <w:bookmarkEnd w:id="22"/>
+      <w:r>
+        <w:t>Random Levels/ Obstacles</w:t>
+      </w:r>
+      <w:r>
+        <w:t xml:space="preserve"> </w:t>
+      </w:r>
+    </w:p>
+    <w:p>
+      <w:r>
+        <w:t>Levels will be build and laid down in a random fashion. I will be randomly generating numbers and the order of the level will then be in that order. I plan on making many obstacles and many Inhabitant areas where the player can battle a complete dumbass. Players will navigate through the levels not avoiding death (falling to death) … or other traps that cause death. Once the player makes it to the end of a level they will walk through a portal where a new level will be generated and laid down for them to progress upon.</w:t>
+      </w:r>
+    </w:p>
+    <w:p>
+      <w:pPr>
+        <w:pStyle w:val="Heading3"/>
+      </w:pPr>
+      <w:bookmarkStart w:id="23" w:name="_Toc430264882"/>
+      <w:r>
+        <w:t>Mechanic #5- Ability / Level System</w:t>
+      </w:r>
+    </w:p>
+    <w:p>
+      <w:r>
+        <w:t>Players will have different ability’s depending on what ones they equip. These ability’s will be used during battle in attempt to teach the brain of the dumb person something, thus beating them. Upon defeating an opponent the players level will go up and an opportunity to level up an ability or learn a new ability.</w:t>
+      </w:r>
+      <w:r>
+        <w:t xml:space="preserve">  </w:t>
+      </w:r>
+    </w:p>
+    <w:p>
+      <w:pPr>
+        <w:pStyle w:val="Heading2"/>
+      </w:pPr>
+      <w:r>
+        <w:t>Story and gameplay</w:t>
+      </w:r>
+      <w:bookmarkEnd w:id="23"/>
+    </w:p>
+    <w:p>
+      <w:pPr>
+        <w:pStyle w:val="Heading3"/>
+      </w:pPr>
+      <w:bookmarkStart w:id="24" w:name="_Toc430264883"/>
+      <w:r>
+        <w:t>Story (BRIEF)</w:t>
+      </w:r>
+      <w:bookmarkEnd w:id="24"/>
+    </w:p>
+    <w:p>
+      <w:r>
+        <w:t>-</w:t>
+      </w:r>
+      <w:r>
+        <w:t xml:space="preserve"> </w:t>
+      </w:r>
+      <w:r>
+        <w:t>Last remaining smart person left on this world.</w:t>
+      </w:r>
+    </w:p>
+    <w:p>
+      <w:r>
+        <w:t>-</w:t>
+      </w:r>
+      <w:r>
+        <w:t xml:space="preserve"> </w:t>
+      </w:r>
+      <w:r>
+        <w:t>Must spread the knowledge through IQ battles.</w:t>
+      </w:r>
+    </w:p>
+    <w:p>
+      <w:r>
+        <w:t xml:space="preserve">- </w:t>
+      </w:r>
+      <w:r>
+        <w:t>Don’t become a dumbass yourself!</w:t>
+      </w:r>
+    </w:p>
+    <w:p>
+      <w:pPr>
+        <w:pStyle w:val="Heading3"/>
+      </w:pPr>
+      <w:bookmarkStart w:id="25" w:name="_Toc430264884"/>
+      <w:r>
+        <w:t>Story (Detailed)</w:t>
+      </w:r>
+      <w:bookmarkEnd w:id="25"/>
+    </w:p>
+    <w:p>
+      <w:r>
+        <w:t xml:space="preserve">The time has come on earth where people of very low IQ’s have over bred. They have almost pushed smart people into extinction leaving only you left. Your goal on earth is to </w:t>
+      </w:r>
+      <w:r>
+        <w:t xml:space="preserve">re-learn 15 inhabitants on this planet so they can re-sustain a smart population. This goal may sound easy but while you try to teach them they will try to dumb you down!  You must protect what IQ you have left through various items and protection. Don’t become one of them, don’t resort to the laughter of another man being kicked in the genitals. You are better than that and need a higher class of humor to keep you alive on this planet. </w:t>
+      </w:r>
+    </w:p>
+    <w:p>
+      <w:pPr>
+        <w:pStyle w:val="Heading3"/>
+      </w:pPr>
+      <w:bookmarkStart w:id="26" w:name="_Toc430264885"/>
+      <w:r>
+        <w:lastRenderedPageBreak/>
         <w:t>Gameplay</w:t>
       </w:r>
-      <w:bookmarkEnd w:id="27"/>
+      <w:bookmarkEnd w:id="26"/>
       <w:r>
         <w:t xml:space="preserve"> </w:t>
       </w:r>
@@ -3683,7 +3697,27 @@
         <w:ind w:left="0"/>
       </w:pPr>
       <w:r>
-        <w:t>Navigate around the Motherboard by climbing and jumping around finding all the bugs. Help the Programmer get through the full compilation process by keeping the total bugs in the program to a minimum. If you let too many bugs through then there will be a motherboard meltdown and you will lose the game.</w:t>
+        <w:t>Players will navigate through a 3d world</w:t>
+      </w:r>
+      <w:r>
+        <w:t xml:space="preserve"> collecting items, entering battles.  During battle a player will try to t</w:t>
+      </w:r>
+      <w:r>
+        <w:t xml:space="preserve">each the dumb person something. By using ability’s they have, or one shot items the player will go about “defeating” the dummy. If a player is successful in teaching the dummy something they will receive a reward of an item and the chance to upgrade an ability. During game play a player can pause the game and see their level and ability’s with their corresponding levels.  The player can also press </w:t>
+      </w:r>
+      <w:proofErr w:type="gramStart"/>
+      <w:r>
+        <w:t>I</w:t>
+      </w:r>
+      <w:proofErr w:type="gramEnd"/>
+      <w:r>
+        <w:t xml:space="preserve"> at any time also pausing the game and letting the player see the inventory. Within the inventory there will be slots to the left for equipped items. The items a player will equip will have an effect over the player that may help block dumbness or a variety of bonuses will be on the armor. The Inventory will also consist of all the one shot items a player has accumulated and lets them drop them also to take on more if the inventory is full. Every successful battle will level you up, once a player reaches level 15, they win</w:t>
+      </w:r>
+      <w:r>
+        <w:t xml:space="preserve"> the game</w:t>
+      </w:r>
+      <w:r>
+        <w:t>.</w:t>
       </w:r>
     </w:p>
     <w:p>
@@ -3695,24 +3729,24 @@
       <w:pPr>
         <w:pStyle w:val="Heading2"/>
       </w:pPr>
-      <w:bookmarkStart w:id="28" w:name="_Toc430185682"/>
+      <w:bookmarkStart w:id="27" w:name="_Toc430264886"/>
       <w:r>
         <w:t>A</w:t>
       </w:r>
       <w:r>
         <w:t>ssets</w:t>
       </w:r>
-      <w:bookmarkEnd w:id="28"/>
+      <w:bookmarkEnd w:id="27"/>
     </w:p>
     <w:p>
       <w:pPr>
         <w:pStyle w:val="Heading3"/>
       </w:pPr>
-      <w:bookmarkStart w:id="29" w:name="_Toc430185683"/>
+      <w:bookmarkStart w:id="28" w:name="_Toc430264887"/>
       <w:r>
         <w:t>2D Textures</w:t>
       </w:r>
-      <w:bookmarkEnd w:id="29"/>
+      <w:bookmarkEnd w:id="28"/>
     </w:p>
     <w:tbl>
       <w:tblPr>
@@ -3907,6 +3941,9 @@
             <w:r>
               <w:t>Created by Photoshop CC</w:t>
             </w:r>
+            <w:r>
+              <w:t xml:space="preserve"> / Anime Studio 11</w:t>
+            </w:r>
           </w:p>
         </w:tc>
       </w:tr>
@@ -3930,10 +3967,7 @@
           </w:tcPr>
           <w:p>
             <w:r>
-              <w:t xml:space="preserve">Transistors </w:t>
-            </w:r>
-            <w:r>
-              <w:t>, Environment</w:t>
+              <w:t xml:space="preserve"> Environment</w:t>
             </w:r>
           </w:p>
         </w:tc>
@@ -3964,21 +3998,299 @@
       <w:r>
         <w:t xml:space="preserve"> </w:t>
       </w:r>
-      <w:bookmarkStart w:id="30" w:name="_Toc430185684"/>
+      <w:bookmarkStart w:id="29" w:name="_Toc430264888"/>
       <w:r>
         <w:t xml:space="preserve">Art </w:t>
       </w:r>
       <w:r>
         <w:t>Samples</w:t>
       </w:r>
-      <w:bookmarkEnd w:id="30"/>
+      <w:bookmarkEnd w:id="29"/>
     </w:p>
     <w:p>
       <w:r>
-        <w:t>These are in progress.</w:t>
-      </w:r>
-      <w:r>
-        <w:tab/>
+        <w:rPr>
+          <w:noProof/>
+          <w:lang w:eastAsia="en-US"/>
+        </w:rPr>
+        <w:drawing>
+          <wp:inline distT="0" distB="0" distL="0" distR="0" wp14:anchorId="4AA53783" wp14:editId="7A099766">
+            <wp:extent cx="1337094" cy="882907"/>
+            <wp:effectExtent l="0" t="0" r="0" b="0"/>
+            <wp:docPr id="2" name="Picture 2"/>
+            <wp:cNvGraphicFramePr>
+              <a:graphicFrameLocks xmlns:a="http://schemas.openxmlformats.org/drawingml/2006/main" noChangeAspect="1"/>
+            </wp:cNvGraphicFramePr>
+            <a:graphic xmlns:a="http://schemas.openxmlformats.org/drawingml/2006/main">
+              <a:graphicData uri="http://schemas.openxmlformats.org/drawingml/2006/picture">
+                <pic:pic xmlns:pic="http://schemas.openxmlformats.org/drawingml/2006/picture">
+                  <pic:nvPicPr>
+                    <pic:cNvPr id="2" name="play.png"/>
+                    <pic:cNvPicPr/>
+                  </pic:nvPicPr>
+                  <pic:blipFill>
+                    <a:blip r:embed="rId11">
+                      <a:extLst>
+                        <a:ext uri="{28A0092B-C50C-407E-A947-70E740481C1C}">
+                          <a14:useLocalDpi xmlns:a14="http://schemas.microsoft.com/office/drawing/2010/main" val="0"/>
+                        </a:ext>
+                      </a:extLst>
+                    </a:blip>
+                    <a:stretch>
+                      <a:fillRect/>
+                    </a:stretch>
+                  </pic:blipFill>
+                  <pic:spPr>
+                    <a:xfrm>
+                      <a:off x="0" y="0"/>
+                      <a:ext cx="1346426" cy="889069"/>
+                    </a:xfrm>
+                    <a:prstGeom prst="rect">
+                      <a:avLst/>
+                    </a:prstGeom>
+                  </pic:spPr>
+                </pic:pic>
+              </a:graphicData>
+            </a:graphic>
+          </wp:inline>
+        </w:drawing>
+      </w:r>
+      <w:r>
+        <w:rPr>
+          <w:noProof/>
+          <w:lang w:eastAsia="en-US"/>
+        </w:rPr>
+        <w:drawing>
+          <wp:inline distT="0" distB="0" distL="0" distR="0" wp14:anchorId="7638EDBE" wp14:editId="2CD25EE3">
+            <wp:extent cx="1604514" cy="815108"/>
+            <wp:effectExtent l="0" t="0" r="0" b="4445"/>
+            <wp:docPr id="3" name="Picture 3"/>
+            <wp:cNvGraphicFramePr>
+              <a:graphicFrameLocks xmlns:a="http://schemas.openxmlformats.org/drawingml/2006/main" noChangeAspect="1"/>
+            </wp:cNvGraphicFramePr>
+            <a:graphic xmlns:a="http://schemas.openxmlformats.org/drawingml/2006/main">
+              <a:graphicData uri="http://schemas.openxmlformats.org/drawingml/2006/picture">
+                <pic:pic xmlns:pic="http://schemas.openxmlformats.org/drawingml/2006/picture">
+                  <pic:nvPicPr>
+                    <pic:cNvPr id="3" name="paused.png"/>
+                    <pic:cNvPicPr/>
+                  </pic:nvPicPr>
+                  <pic:blipFill>
+                    <a:blip r:embed="rId12">
+                      <a:extLst>
+                        <a:ext uri="{28A0092B-C50C-407E-A947-70E740481C1C}">
+                          <a14:useLocalDpi xmlns:a14="http://schemas.microsoft.com/office/drawing/2010/main" val="0"/>
+                        </a:ext>
+                      </a:extLst>
+                    </a:blip>
+                    <a:stretch>
+                      <a:fillRect/>
+                    </a:stretch>
+                  </pic:blipFill>
+                  <pic:spPr>
+                    <a:xfrm>
+                      <a:off x="0" y="0"/>
+                      <a:ext cx="1649616" cy="838020"/>
+                    </a:xfrm>
+                    <a:prstGeom prst="rect">
+                      <a:avLst/>
+                    </a:prstGeom>
+                  </pic:spPr>
+                </pic:pic>
+              </a:graphicData>
+            </a:graphic>
+          </wp:inline>
+        </w:drawing>
+      </w:r>
+      <w:r>
+        <w:rPr>
+          <w:noProof/>
+          <w:lang w:eastAsia="en-US"/>
+        </w:rPr>
+        <w:drawing>
+          <wp:inline distT="0" distB="0" distL="0" distR="0" wp14:anchorId="0703B3DA" wp14:editId="0BC2BEDB">
+            <wp:extent cx="2087592" cy="887895"/>
+            <wp:effectExtent l="0" t="0" r="8255" b="7620"/>
+            <wp:docPr id="4" name="Picture 4"/>
+            <wp:cNvGraphicFramePr>
+              <a:graphicFrameLocks xmlns:a="http://schemas.openxmlformats.org/drawingml/2006/main" noChangeAspect="1"/>
+            </wp:cNvGraphicFramePr>
+            <a:graphic xmlns:a="http://schemas.openxmlformats.org/drawingml/2006/main">
+              <a:graphicData uri="http://schemas.openxmlformats.org/drawingml/2006/picture">
+                <pic:pic xmlns:pic="http://schemas.openxmlformats.org/drawingml/2006/picture">
+                  <pic:nvPicPr>
+                    <pic:cNvPr id="4" name="restart.png"/>
+                    <pic:cNvPicPr/>
+                  </pic:nvPicPr>
+                  <pic:blipFill>
+                    <a:blip r:embed="rId13">
+                      <a:extLst>
+                        <a:ext uri="{28A0092B-C50C-407E-A947-70E740481C1C}">
+                          <a14:useLocalDpi xmlns:a14="http://schemas.microsoft.com/office/drawing/2010/main" val="0"/>
+                        </a:ext>
+                      </a:extLst>
+                    </a:blip>
+                    <a:stretch>
+                      <a:fillRect/>
+                    </a:stretch>
+                  </pic:blipFill>
+                  <pic:spPr>
+                    <a:xfrm>
+                      <a:off x="0" y="0"/>
+                      <a:ext cx="2217375" cy="943094"/>
+                    </a:xfrm>
+                    <a:prstGeom prst="rect">
+                      <a:avLst/>
+                    </a:prstGeom>
+                  </pic:spPr>
+                </pic:pic>
+              </a:graphicData>
+            </a:graphic>
+          </wp:inline>
+        </w:drawing>
+      </w:r>
+    </w:p>
+    <w:p>
+      <w:r>
+        <w:rPr>
+          <w:noProof/>
+          <w:lang w:eastAsia="en-US"/>
+        </w:rPr>
+        <w:drawing>
+          <wp:inline distT="0" distB="0" distL="0" distR="0" wp14:anchorId="2FF88F5A" wp14:editId="450AEEB6">
+            <wp:extent cx="1725283" cy="1001484"/>
+            <wp:effectExtent l="0" t="0" r="8890" b="8255"/>
+            <wp:docPr id="5" name="Picture 5"/>
+            <wp:cNvGraphicFramePr>
+              <a:graphicFrameLocks xmlns:a="http://schemas.openxmlformats.org/drawingml/2006/main" noChangeAspect="1"/>
+            </wp:cNvGraphicFramePr>
+            <a:graphic xmlns:a="http://schemas.openxmlformats.org/drawingml/2006/main">
+              <a:graphicData uri="http://schemas.openxmlformats.org/drawingml/2006/picture">
+                <pic:pic xmlns:pic="http://schemas.openxmlformats.org/drawingml/2006/picture">
+                  <pic:nvPicPr>
+                    <pic:cNvPr id="5" name="music.png"/>
+                    <pic:cNvPicPr/>
+                  </pic:nvPicPr>
+                  <pic:blipFill>
+                    <a:blip r:embed="rId14">
+                      <a:extLst>
+                        <a:ext uri="{28A0092B-C50C-407E-A947-70E740481C1C}">
+                          <a14:useLocalDpi xmlns:a14="http://schemas.microsoft.com/office/drawing/2010/main" val="0"/>
+                        </a:ext>
+                      </a:extLst>
+                    </a:blip>
+                    <a:stretch>
+                      <a:fillRect/>
+                    </a:stretch>
+                  </pic:blipFill>
+                  <pic:spPr>
+                    <a:xfrm>
+                      <a:off x="0" y="0"/>
+                      <a:ext cx="1776621" cy="1031284"/>
+                    </a:xfrm>
+                    <a:prstGeom prst="rect">
+                      <a:avLst/>
+                    </a:prstGeom>
+                  </pic:spPr>
+                </pic:pic>
+              </a:graphicData>
+            </a:graphic>
+          </wp:inline>
+        </w:drawing>
+      </w:r>
+      <w:r>
+        <w:rPr>
+          <w:noProof/>
+          <w:lang w:eastAsia="en-US"/>
+        </w:rPr>
+        <w:drawing>
+          <wp:inline distT="0" distB="0" distL="0" distR="0" wp14:anchorId="4908A7CE" wp14:editId="183EE82C">
+            <wp:extent cx="1708030" cy="991469"/>
+            <wp:effectExtent l="0" t="0" r="6985" b="0"/>
+            <wp:docPr id="6" name="Picture 6"/>
+            <wp:cNvGraphicFramePr>
+              <a:graphicFrameLocks xmlns:a="http://schemas.openxmlformats.org/drawingml/2006/main" noChangeAspect="1"/>
+            </wp:cNvGraphicFramePr>
+            <a:graphic xmlns:a="http://schemas.openxmlformats.org/drawingml/2006/main">
+              <a:graphicData uri="http://schemas.openxmlformats.org/drawingml/2006/picture">
+                <pic:pic xmlns:pic="http://schemas.openxmlformats.org/drawingml/2006/picture">
+                  <pic:nvPicPr>
+                    <pic:cNvPr id="6" name="sound.png"/>
+                    <pic:cNvPicPr/>
+                  </pic:nvPicPr>
+                  <pic:blipFill>
+                    <a:blip r:embed="rId15">
+                      <a:extLst>
+                        <a:ext uri="{28A0092B-C50C-407E-A947-70E740481C1C}">
+                          <a14:useLocalDpi xmlns:a14="http://schemas.microsoft.com/office/drawing/2010/main" val="0"/>
+                        </a:ext>
+                      </a:extLst>
+                    </a:blip>
+                    <a:stretch>
+                      <a:fillRect/>
+                    </a:stretch>
+                  </pic:blipFill>
+                  <pic:spPr>
+                    <a:xfrm>
+                      <a:off x="0" y="0"/>
+                      <a:ext cx="1745346" cy="1013130"/>
+                    </a:xfrm>
+                    <a:prstGeom prst="rect">
+                      <a:avLst/>
+                    </a:prstGeom>
+                  </pic:spPr>
+                </pic:pic>
+              </a:graphicData>
+            </a:graphic>
+          </wp:inline>
+        </w:drawing>
+      </w:r>
+      <w:r>
+        <w:rPr>
+          <w:noProof/>
+          <w:lang w:eastAsia="en-US"/>
+        </w:rPr>
+        <w:drawing>
+          <wp:inline distT="0" distB="0" distL="0" distR="0" wp14:anchorId="3DF84F90" wp14:editId="734B52B9">
+            <wp:extent cx="1483744" cy="960352"/>
+            <wp:effectExtent l="0" t="0" r="2540" b="0"/>
+            <wp:docPr id="7" name="Picture 7"/>
+            <wp:cNvGraphicFramePr>
+              <a:graphicFrameLocks xmlns:a="http://schemas.openxmlformats.org/drawingml/2006/main" noChangeAspect="1"/>
+            </wp:cNvGraphicFramePr>
+            <a:graphic xmlns:a="http://schemas.openxmlformats.org/drawingml/2006/main">
+              <a:graphicData uri="http://schemas.openxmlformats.org/drawingml/2006/picture">
+                <pic:pic xmlns:pic="http://schemas.openxmlformats.org/drawingml/2006/picture">
+                  <pic:nvPicPr>
+                    <pic:cNvPr id="7" name="quit.png"/>
+                    <pic:cNvPicPr/>
+                  </pic:nvPicPr>
+                  <pic:blipFill>
+                    <a:blip r:embed="rId16">
+                      <a:extLst>
+                        <a:ext uri="{28A0092B-C50C-407E-A947-70E740481C1C}">
+                          <a14:useLocalDpi xmlns:a14="http://schemas.microsoft.com/office/drawing/2010/main" val="0"/>
+                        </a:ext>
+                      </a:extLst>
+                    </a:blip>
+                    <a:stretch>
+                      <a:fillRect/>
+                    </a:stretch>
+                  </pic:blipFill>
+                  <pic:spPr>
+                    <a:xfrm>
+                      <a:off x="0" y="0"/>
+                      <a:ext cx="1560376" cy="1009952"/>
+                    </a:xfrm>
+                    <a:prstGeom prst="rect">
+                      <a:avLst/>
+                    </a:prstGeom>
+                  </pic:spPr>
+                </pic:pic>
+              </a:graphicData>
+            </a:graphic>
+          </wp:inline>
+        </w:drawing>
       </w:r>
       <w:r>
         <w:tab/>
@@ -3994,30 +4306,30 @@
       <w:pPr>
         <w:pStyle w:val="Heading3"/>
       </w:pPr>
-      <w:bookmarkStart w:id="31" w:name="_Toc430185685"/>
+      <w:bookmarkStart w:id="30" w:name="_Toc430264889"/>
       <w:r>
         <w:t>SOUND (Ambient)</w:t>
       </w:r>
-      <w:bookmarkEnd w:id="31"/>
+      <w:bookmarkEnd w:id="30"/>
     </w:p>
     <w:p>
       <w:r>
-        <w:t xml:space="preserve">There will be </w:t>
-      </w:r>
-      <w:r>
-        <w:t>eerie ambient style music going on in the background to keep a player on edge.</w:t>
+        <w:t xml:space="preserve">There </w:t>
+      </w:r>
+      <w:r>
+        <w:t xml:space="preserve">will be a calm funny comedic style music playing in the background. There also may be recorded sound clips from the players as you come near the inhabitant of that area. </w:t>
       </w:r>
     </w:p>
     <w:p>
       <w:pPr>
         <w:pStyle w:val="Heading3"/>
       </w:pPr>
-      <w:bookmarkStart w:id="32" w:name="_Toc430185686"/>
+      <w:bookmarkStart w:id="31" w:name="_Toc430264890"/>
       <w:r>
         <w:lastRenderedPageBreak/>
         <w:t>SOUND (PLAYER/COLLISION</w:t>
       </w:r>
-      <w:bookmarkEnd w:id="32"/>
+      <w:bookmarkEnd w:id="31"/>
     </w:p>
     <w:p>
       <w:r>
@@ -4034,34 +4346,24 @@
       <w:pPr>
         <w:pStyle w:val="Heading3"/>
       </w:pPr>
-      <w:bookmarkStart w:id="33" w:name="_Toc430185687"/>
+      <w:bookmarkStart w:id="32" w:name="_Toc430264891"/>
       <w:r>
         <w:t>CODE</w:t>
       </w:r>
-      <w:bookmarkEnd w:id="33"/>
+      <w:bookmarkEnd w:id="32"/>
     </w:p>
     <w:p>
       <w:r>
         <w:t>Code will consist of a lot of Boilerplate code that stems from the Introduction to 3D programming. I will be creating many different classes for Screens as well as for Buttons.  There will be a player class and an inventory class.</w:t>
       </w:r>
       <w:r>
-        <w:t xml:space="preserve"> A “State Machine” will be created to handle all of the different states the game can be in. Depending on what state the game is in certain draw calls will be called as well as certain updates will be updated. I will be customizing as many </w:t>
-      </w:r>
-      <w:proofErr w:type="spellStart"/>
-      <w:r>
-        <w:t>shader</w:t>
-      </w:r>
-      <w:proofErr w:type="spellEnd"/>
-      <w:r>
-        <w:t xml:space="preserve"> calls as I can as well as implementing a geometry </w:t>
-      </w:r>
-      <w:proofErr w:type="spellStart"/>
-      <w:r>
-        <w:t>shader</w:t>
-      </w:r>
-      <w:proofErr w:type="spellEnd"/>
-      <w:r>
-        <w:t xml:space="preserve"> for billboards.</w:t>
+        <w:t xml:space="preserve"> A “State Machine” will be created to handle all of the different states the game can be in. Depending on what state the game is in certain draw calls will be called as well as certain updates will be updated</w:t>
+      </w:r>
+      <w:r>
+        <w:t>.</w:t>
+      </w:r>
+      <w:r>
+        <w:t xml:space="preserve"> I will be generating new Vertex and Index Buffers each Level depending on how the program generates a new level. </w:t>
       </w:r>
     </w:p>
     <w:p/>
@@ -4069,26 +4371,24 @@
       <w:pPr>
         <w:pStyle w:val="Heading3"/>
       </w:pPr>
-      <w:bookmarkStart w:id="34" w:name="_Toc430185688"/>
+      <w:bookmarkStart w:id="33" w:name="_Toc430264892"/>
       <w:r>
         <w:t>ANIMATION (Environment)</w:t>
       </w:r>
-      <w:bookmarkEnd w:id="34"/>
+      <w:bookmarkEnd w:id="33"/>
     </w:p>
     <w:p>
       <w:r>
-        <w:t xml:space="preserve">Not much in terms of environment animation. The buttons will have </w:t>
-      </w:r>
-      <w:proofErr w:type="gramStart"/>
-      <w:r>
-        <w:t>a grow</w:t>
-      </w:r>
-      <w:proofErr w:type="gramEnd"/>
-      <w:r>
-        <w:t xml:space="preserve"> and shrink effect when you hover over them.</w:t>
-      </w:r>
-      <w:r>
-        <w:t xml:space="preserve"> Animation will be mostly in the form of items moving around in the game. Depending on the time I get I will implement as many sprite animations as I can. </w:t>
+        <w:t>The Environment will have a few levels of depth and move and separate paces giving an illusion of depth</w:t>
+      </w:r>
+      <w:r>
+        <w:t>. The buttons will have a grow and shrink effect when you hover over them.</w:t>
+      </w:r>
+      <w:r>
+        <w:t xml:space="preserve"> </w:t>
+      </w:r>
+      <w:r>
+        <w:t xml:space="preserve">I will be creating an abundance of sprite animations in Anime Studio 11. I will be using a custom animation Class I created that lets me load in sprite sheets with multiple rows and columns. </w:t>
       </w:r>
     </w:p>
     <w:p>
@@ -4100,11 +4400,11 @@
       <w:pPr>
         <w:pStyle w:val="Heading3"/>
       </w:pPr>
-      <w:bookmarkStart w:id="35" w:name="_Toc430185689"/>
+      <w:bookmarkStart w:id="34" w:name="_Toc430264893"/>
       <w:r>
         <w:t>ANIMATION (Character)</w:t>
       </w:r>
-      <w:bookmarkEnd w:id="35"/>
+      <w:bookmarkEnd w:id="34"/>
       <w:r>
         <w:t xml:space="preserve"> </w:t>
       </w:r>
@@ -4119,10 +4419,10 @@
     </w:p>
     <w:p>
       <w:r>
-        <w:t xml:space="preserve">The Player will not inherently have any animations you can see because it is a First person game. There will however be a nice silhouette of a shadow of your player on the ground. </w:t>
-      </w:r>
-      <w:r>
-        <w:t xml:space="preserve">There will be some reflective surfaces that you will be able to see yourself in. </w:t>
+        <w:t xml:space="preserve">The Player along with the characters he encounters in the game will all be created in Anime Studio 11. They will have Walk animations and jump animations, kick animations, wave animation. They will also have any other custom animations that I create. </w:t>
+      </w:r>
+      <w:r>
+        <w:t xml:space="preserve"> </w:t>
       </w:r>
     </w:p>
     <w:p>
@@ -4130,11 +4430,11 @@
         <w:pStyle w:val="Heading3"/>
         <w:ind w:left="0"/>
       </w:pPr>
-      <w:bookmarkStart w:id="36" w:name="_Toc430185690"/>
+      <w:bookmarkStart w:id="35" w:name="_Toc430264894"/>
       <w:r>
         <w:t>Menu and Game Layouts</w:t>
       </w:r>
-      <w:bookmarkEnd w:id="36"/>
+      <w:bookmarkEnd w:id="35"/>
     </w:p>
     <w:p>
       <w:pPr>
@@ -4193,18 +4493,14 @@
         <w:t xml:space="preserve"> </w:t>
       </w:r>
       <w:r>
-        <w:rPr>
-          <w:b/>
-        </w:rPr>
-        <w:t>Game Screen</w:t>
-      </w:r>
-      <w:r>
-        <w:t xml:space="preserve"> will have 2 bars on it, they will indicate the amount of bugs in the game as well as the total compilation status.</w:t>
-      </w:r>
+        <w:t xml:space="preserve"> Inventory screen will show the currently equipped items, as well as either empty inventory space Boxes or boxes with the item in it. This inventory screen will also show the current level of the player as well as equipped ability’s and their corresponding level. </w:t>
+      </w:r>
+      <w:bookmarkStart w:id="36" w:name="_GoBack"/>
+      <w:bookmarkEnd w:id="36"/>
     </w:p>
     <w:sectPr>
-      <w:headerReference w:type="default" r:id="rId11"/>
-      <w:footerReference w:type="default" r:id="rId12"/>
+      <w:headerReference w:type="default" r:id="rId17"/>
+      <w:footerReference w:type="default" r:id="rId18"/>
       <w:pgSz w:w="12240" w:h="15840"/>
       <w:pgMar w:top="1440" w:right="1440" w:bottom="1440" w:left="1440" w:header="720" w:footer="576" w:gutter="0"/>
       <w:pgNumType w:start="0"/>
@@ -4264,7 +4560,7 @@
             <w:docPart w:val="C4A6C2713CE14D7D8AC69F10D9C3AC79"/>
           </w:placeholder>
           <w:dataBinding w:prefixMappings="xmlns:ns0='http://schemas.microsoft.com/office/2006/coverPageProps' " w:xpath="/ns0:CoverPageProperties[1]/ns0:PublishDate[1]" w:storeItemID="{55AF091B-3C7A-41E3-B477-F2FDAA23CFDA}"/>
-          <w:date w:fullDate="2015-08-20T00:00:00Z">
+          <w:date w:fullDate="2015-09-17T00:00:00Z">
             <w:dateFormat w:val="M/d/yyyy"/>
             <w:lid w:val="en-US"/>
             <w:storeMappedDataAs w:val="dateTime"/>
@@ -4281,7 +4577,7 @@
                 <w:pStyle w:val="Footer"/>
               </w:pPr>
               <w:r>
-                <w:t>8/20/2015</w:t>
+                <w:t>9/17/2015</w:t>
               </w:r>
             </w:p>
           </w:tc>
@@ -4306,15 +4602,7 @@
             </w:sdtPr>
             <w:sdtContent>
               <w:r>
-                <w:t xml:space="preserve">Dude </w:t>
-              </w:r>
-              <w:proofErr w:type="spellStart"/>
-              <w:r>
-                <w:t>Wheres</w:t>
-              </w:r>
-              <w:proofErr w:type="spellEnd"/>
-              <w:r>
-                <w:t xml:space="preserve"> My IQ?</w:t>
+                <w:t>Dude Where’s My IQ?</w:t>
               </w:r>
             </w:sdtContent>
           </w:sdt>
@@ -4342,7 +4630,7 @@
             <w:rPr>
               <w:noProof/>
             </w:rPr>
-            <w:t>5</w:t>
+            <w:t>6</w:t>
           </w:r>
           <w:r>
             <w:rPr>
@@ -8289,7 +8577,7 @@
 
 <file path=customXml/item1.xml><?xml version="1.0" encoding="utf-8"?>
 <CoverPageProperties xmlns="http://schemas.microsoft.com/office/2006/coverPageProps">
-  <PublishDate>2015-08-20T00:00:00</PublishDate>
+  <PublishDate>2015-09-17T00:00:00</PublishDate>
   <Abstract/>
   <CompanyAddress>London</CompanyAddress>
   <CompanyPhone/>
@@ -8328,7 +8616,7 @@
 </file>
 
 <file path=customXml/itemProps3.xml><?xml version="1.0" encoding="utf-8"?>
-<ds:datastoreItem xmlns:ds="http://schemas.openxmlformats.org/officeDocument/2006/customXml" ds:itemID="{F0FDE48A-637C-4041-89D6-A436ADF5413B}">
+<ds:datastoreItem xmlns:ds="http://schemas.openxmlformats.org/officeDocument/2006/customXml" ds:itemID="{45E82A3D-4B2C-4AE5-BC2D-F23BDF85047F}">
   <ds:schemaRefs>
     <ds:schemaRef ds:uri="http://schemas.openxmlformats.org/officeDocument/2006/bibliography"/>
   </ds:schemaRefs>

</xml_diff>